<commit_message>
Rapport & Images Classe
</commit_message>
<xml_diff>
--- a/Documents/4IF_PLD_Agile_H4104_Bilan_v1.docx
+++ b/Documents/4IF_PLD_Agile_H4104_Bilan_v1.docx
@@ -1,6 +1,6 @@
 
 <file path=word/document.xml><?xml version="1.0" encoding="utf-8"?>
-<w:document xmlns:wpc="http://schemas.microsoft.com/office/word/2010/wordprocessingCanvas" xmlns:cx="http://schemas.microsoft.com/office/drawing/2014/chartex" xmlns:cx1="http://schemas.microsoft.com/office/drawing/2015/9/8/chartex" xmlns:mc="http://schemas.openxmlformats.org/markup-compatibility/2006" xmlns:o="urn:schemas-microsoft-com:office:office" xmlns:r="http://schemas.openxmlformats.org/officeDocument/2006/relationships" xmlns:m="http://schemas.openxmlformats.org/officeDocument/2006/math" xmlns:v="urn:schemas-microsoft-com:vml" xmlns:wp14="http://schemas.microsoft.com/office/word/2010/wordprocessingDrawing" xmlns:wp="http://schemas.openxmlformats.org/drawingml/2006/wordprocessingDrawing" xmlns:w10="urn:schemas-microsoft-com:office:word" xmlns:w="http://schemas.openxmlformats.org/wordprocessingml/2006/main" xmlns:w14="http://schemas.microsoft.com/office/word/2010/wordml" xmlns:w15="http://schemas.microsoft.com/office/word/2012/wordml" xmlns:w16se="http://schemas.microsoft.com/office/word/2015/wordml/symex" xmlns:wpg="http://schemas.microsoft.com/office/word/2010/wordprocessingGroup" xmlns:wpi="http://schemas.microsoft.com/office/word/2010/wordprocessingInk" xmlns:wne="http://schemas.microsoft.com/office/word/2006/wordml" xmlns:wps="http://schemas.microsoft.com/office/word/2010/wordprocessingShape" mc:Ignorable="w14 w15 w16se wp14">
+<w:document xmlns:wpc="http://schemas.microsoft.com/office/word/2010/wordprocessingCanvas" xmlns:cx="http://schemas.microsoft.com/office/drawing/2014/chartex" xmlns:cx1="http://schemas.microsoft.com/office/drawing/2015/9/8/chartex" xmlns:cx2="http://schemas.microsoft.com/office/drawing/2015/10/21/chartex" xmlns:cx3="http://schemas.microsoft.com/office/drawing/2016/5/9/chartex" xmlns:cx4="http://schemas.microsoft.com/office/drawing/2016/5/10/chartex" xmlns:cx5="http://schemas.microsoft.com/office/drawing/2016/5/11/chartex" xmlns:cx6="http://schemas.microsoft.com/office/drawing/2016/5/12/chartex" xmlns:cx7="http://schemas.microsoft.com/office/drawing/2016/5/13/chartex" xmlns:cx8="http://schemas.microsoft.com/office/drawing/2016/5/14/chartex" xmlns:mc="http://schemas.openxmlformats.org/markup-compatibility/2006" xmlns:aink="http://schemas.microsoft.com/office/drawing/2016/ink" xmlns:am3d="http://schemas.microsoft.com/office/drawing/2017/model3d" xmlns:o="urn:schemas-microsoft-com:office:office" xmlns:r="http://schemas.openxmlformats.org/officeDocument/2006/relationships" xmlns:m="http://schemas.openxmlformats.org/officeDocument/2006/math" xmlns:v="urn:schemas-microsoft-com:vml" xmlns:wp14="http://schemas.microsoft.com/office/word/2010/wordprocessingDrawing" xmlns:wp="http://schemas.openxmlformats.org/drawingml/2006/wordprocessingDrawing" xmlns:w10="urn:schemas-microsoft-com:office:word" xmlns:w="http://schemas.openxmlformats.org/wordprocessingml/2006/main" xmlns:w14="http://schemas.microsoft.com/office/word/2010/wordml" xmlns:w15="http://schemas.microsoft.com/office/word/2012/wordml" xmlns:w16cid="http://schemas.microsoft.com/office/word/2016/wordml/cid" xmlns:w16se="http://schemas.microsoft.com/office/word/2015/wordml/symex" xmlns:wpg="http://schemas.microsoft.com/office/word/2010/wordprocessingGroup" xmlns:wpi="http://schemas.microsoft.com/office/word/2010/wordprocessingInk" xmlns:wne="http://schemas.microsoft.com/office/word/2006/wordml" xmlns:wps="http://schemas.microsoft.com/office/word/2010/wordprocessingShape" mc:Ignorable="w14 w15 w16se w16cid wp14">
   <w:body>
     <w:p>
       <w:pPr>
@@ -363,30 +363,54 @@
         <w:rPr>
           <w:sz w:val="24"/>
           <w:szCs w:val="24"/>
+          <w:lang w:val="en-US"/>
         </w:rPr>
       </w:pPr>
       <w:r>
         <w:rPr>
           <w:sz w:val="24"/>
           <w:szCs w:val="24"/>
-        </w:rPr>
-        <w:t>MEKHALFA Taki Eddine</w:t>
-      </w:r>
-    </w:p>
-    <w:p>
-      <w:pPr>
+          <w:lang w:val="en-US"/>
+        </w:rPr>
+        <w:t xml:space="preserve">MEKHALFA Taki </w:t>
+      </w:r>
+      <w:proofErr w:type="spellStart"/>
+      <w:r>
         <w:rPr>
           <w:sz w:val="24"/>
           <w:szCs w:val="24"/>
-        </w:rPr>
-      </w:pPr>
-      <w:r>
+          <w:lang w:val="en-US"/>
+        </w:rPr>
+        <w:t>Eddine</w:t>
+      </w:r>
+      <w:proofErr w:type="spellEnd"/>
+    </w:p>
+    <w:p>
+      <w:pPr>
         <w:rPr>
           <w:sz w:val="24"/>
           <w:szCs w:val="24"/>
-        </w:rPr>
-        <w:t>YE Tianjian</w:t>
-      </w:r>
+          <w:lang w:val="en-US"/>
+        </w:rPr>
+      </w:pPr>
+      <w:r>
+        <w:rPr>
+          <w:sz w:val="24"/>
+          <w:szCs w:val="24"/>
+          <w:lang w:val="en-US"/>
+        </w:rPr>
+        <w:t xml:space="preserve">YE </w:t>
+      </w:r>
+      <w:proofErr w:type="spellStart"/>
+      <w:r>
+        <w:rPr>
+          <w:sz w:val="24"/>
+          <w:szCs w:val="24"/>
+          <w:lang w:val="en-US"/>
+        </w:rPr>
+        <w:t>Tianjian</w:t>
+      </w:r>
+      <w:proofErr w:type="spellEnd"/>
     </w:p>
     <w:p>
       <w:pPr>
@@ -395,6 +419,7 @@
           <w:sz w:val="24"/>
           <w:szCs w:val="24"/>
           <w:u w:val="single"/>
+          <w:lang w:val="en-US"/>
         </w:rPr>
       </w:pPr>
     </w:p>
@@ -406,25 +431,62 @@
           <w:sz w:val="40"/>
           <w:szCs w:val="40"/>
           <w:u w:val="single"/>
-        </w:rPr>
-      </w:pPr>
+          <w:lang w:val="en-US"/>
+        </w:rPr>
+      </w:pPr>
+      <w:proofErr w:type="spellStart"/>
       <w:r>
         <w:rPr>
           <w:b/>
           <w:sz w:val="40"/>
           <w:szCs w:val="40"/>
           <w:u w:val="single"/>
-        </w:rPr>
-        <w:t>Bilan du PLD</w:t>
-      </w:r>
+          <w:lang w:val="en-US"/>
+        </w:rPr>
+        <w:t>Bilan</w:t>
+      </w:r>
+      <w:proofErr w:type="spellEnd"/>
       <w:r>
         <w:rPr>
           <w:b/>
           <w:sz w:val="40"/>
           <w:szCs w:val="40"/>
           <w:u w:val="single"/>
-        </w:rPr>
-        <w:t xml:space="preserve"> : </w:t>
+          <w:lang w:val="en-US"/>
+        </w:rPr>
+        <w:t xml:space="preserve"> du </w:t>
+      </w:r>
+      <w:proofErr w:type="gramStart"/>
+      <w:r>
+        <w:rPr>
+          <w:b/>
+          <w:sz w:val="40"/>
+          <w:szCs w:val="40"/>
+          <w:u w:val="single"/>
+          <w:lang w:val="en-US"/>
+        </w:rPr>
+        <w:t>PLD</w:t>
+      </w:r>
+      <w:r>
+        <w:rPr>
+          <w:b/>
+          <w:sz w:val="40"/>
+          <w:szCs w:val="40"/>
+          <w:u w:val="single"/>
+          <w:lang w:val="en-US"/>
+        </w:rPr>
+        <w:t> :</w:t>
+      </w:r>
+      <w:proofErr w:type="gramEnd"/>
+      <w:r>
+        <w:rPr>
+          <w:b/>
+          <w:sz w:val="40"/>
+          <w:szCs w:val="40"/>
+          <w:u w:val="single"/>
+          <w:lang w:val="en-US"/>
+        </w:rPr>
+        <w:t xml:space="preserve"> </w:t>
       </w:r>
     </w:p>
     <w:p>
@@ -434,6 +496,7 @@
           <w:sz w:val="24"/>
           <w:szCs w:val="24"/>
           <w:u w:val="single"/>
+          <w:lang w:val="en-US"/>
         </w:rPr>
       </w:pPr>
     </w:p>
@@ -475,7 +538,7 @@
         </w:rPr>
         <w:fldChar w:fldCharType="separate"/>
       </w:r>
-      <w:hyperlink w:anchor="_Toc530118087" w:history="1">
+      <w:hyperlink w:anchor="_Toc530061020" w:history="1">
         <w:r>
           <w:rPr>
             <w:rStyle w:val="Lienhypertexte"/>
@@ -502,7 +565,7 @@
             <w:noProof/>
             <w:webHidden/>
           </w:rPr>
-          <w:instrText xml:space="preserve"> PAGEREF _Toc530118087 \h </w:instrText>
+          <w:instrText xml:space="preserve"> PAGEREF _Toc530061020 \h </w:instrText>
         </w:r>
         <w:r>
           <w:rPr>
@@ -545,7 +608,7 @@
           <w:lang w:eastAsia="fr-FR"/>
         </w:rPr>
       </w:pPr>
-      <w:hyperlink w:anchor="_Toc530118088" w:history="1">
+      <w:hyperlink w:anchor="_Toc530061021" w:history="1">
         <w:r>
           <w:rPr>
             <w:rStyle w:val="Lienhypertexte"/>
@@ -572,7 +635,7 @@
             <w:noProof/>
             <w:webHidden/>
           </w:rPr>
-          <w:instrText xml:space="preserve"> PAGEREF _Toc530118088 \h </w:instrText>
+          <w:instrText xml:space="preserve"> PAGEREF _Toc530061021 \h </w:instrText>
         </w:r>
         <w:r>
           <w:rPr>
@@ -615,7 +678,7 @@
           <w:lang w:eastAsia="fr-FR"/>
         </w:rPr>
       </w:pPr>
-      <w:hyperlink w:anchor="_Toc530118089" w:history="1">
+      <w:hyperlink w:anchor="_Toc530061022" w:history="1">
         <w:r>
           <w:rPr>
             <w:rStyle w:val="Lienhypertexte"/>
@@ -642,7 +705,7 @@
             <w:noProof/>
             <w:webHidden/>
           </w:rPr>
-          <w:instrText xml:space="preserve"> PAGEREF _Toc530118089 \h </w:instrText>
+          <w:instrText xml:space="preserve"> PAGEREF _Toc530061022 \h </w:instrText>
         </w:r>
         <w:r>
           <w:rPr>
@@ -685,7 +748,7 @@
           <w:lang w:eastAsia="fr-FR"/>
         </w:rPr>
       </w:pPr>
-      <w:hyperlink w:anchor="_Toc530118090" w:history="1">
+      <w:hyperlink w:anchor="_Toc530061023" w:history="1">
         <w:r>
           <w:rPr>
             <w:rStyle w:val="Lienhypertexte"/>
@@ -712,7 +775,7 @@
             <w:noProof/>
             <w:webHidden/>
           </w:rPr>
-          <w:instrText xml:space="preserve"> PAGEREF _Toc530118090 \h </w:instrText>
+          <w:instrText xml:space="preserve"> PAGEREF _Toc530061023 \h </w:instrText>
         </w:r>
         <w:r>
           <w:rPr>
@@ -755,7 +818,7 @@
           <w:lang w:eastAsia="fr-FR"/>
         </w:rPr>
       </w:pPr>
-      <w:hyperlink w:anchor="_Toc530118091" w:history="1">
+      <w:hyperlink w:anchor="_Toc530061024" w:history="1">
         <w:r>
           <w:rPr>
             <w:rStyle w:val="Lienhypertexte"/>
@@ -782,7 +845,7 @@
             <w:noProof/>
             <w:webHidden/>
           </w:rPr>
-          <w:instrText xml:space="preserve"> PAGEREF _Toc530118091 \h </w:instrText>
+          <w:instrText xml:space="preserve"> PAGEREF _Toc530061024 \h </w:instrText>
         </w:r>
         <w:r>
           <w:rPr>
@@ -825,7 +888,7 @@
           <w:lang w:eastAsia="fr-FR"/>
         </w:rPr>
       </w:pPr>
-      <w:hyperlink w:anchor="_Toc530118092" w:history="1">
+      <w:hyperlink w:anchor="_Toc530061025" w:history="1">
         <w:r>
           <w:rPr>
             <w:rStyle w:val="Lienhypertexte"/>
@@ -852,7 +915,7 @@
             <w:noProof/>
             <w:webHidden/>
           </w:rPr>
-          <w:instrText xml:space="preserve"> PAGEREF _Toc530118092 \h </w:instrText>
+          <w:instrText xml:space="preserve"> PAGEREF _Toc530061025 \h </w:instrText>
         </w:r>
         <w:r>
           <w:rPr>
@@ -895,7 +958,7 @@
           <w:lang w:eastAsia="fr-FR"/>
         </w:rPr>
       </w:pPr>
-      <w:hyperlink w:anchor="_Toc530118093" w:history="1">
+      <w:hyperlink w:anchor="_Toc530061026" w:history="1">
         <w:r>
           <w:rPr>
             <w:rStyle w:val="Lienhypertexte"/>
@@ -922,7 +985,7 @@
             <w:noProof/>
             <w:webHidden/>
           </w:rPr>
-          <w:instrText xml:space="preserve"> PAGEREF _Toc530118093 \h </w:instrText>
+          <w:instrText xml:space="preserve"> PAGEREF _Toc530061026 \h </w:instrText>
         </w:r>
         <w:r>
           <w:rPr>
@@ -965,7 +1028,7 @@
           <w:lang w:eastAsia="fr-FR"/>
         </w:rPr>
       </w:pPr>
-      <w:hyperlink w:anchor="_Toc530118094" w:history="1">
+      <w:hyperlink w:anchor="_Toc530061027" w:history="1">
         <w:r>
           <w:rPr>
             <w:rStyle w:val="Lienhypertexte"/>
@@ -992,7 +1055,7 @@
             <w:noProof/>
             <w:webHidden/>
           </w:rPr>
-          <w:instrText xml:space="preserve"> PAGEREF _Toc530118094 \h </w:instrText>
+          <w:instrText xml:space="preserve"> PAGEREF _Toc530061027 \h </w:instrText>
         </w:r>
         <w:r>
           <w:rPr>
@@ -1035,7 +1098,7 @@
           <w:lang w:eastAsia="fr-FR"/>
         </w:rPr>
       </w:pPr>
-      <w:hyperlink w:anchor="_Toc530118095" w:history="1">
+      <w:hyperlink w:anchor="_Toc530061028" w:history="1">
         <w:r>
           <w:rPr>
             <w:rStyle w:val="Lienhypertexte"/>
@@ -1062,7 +1125,7 @@
             <w:noProof/>
             <w:webHidden/>
           </w:rPr>
-          <w:instrText xml:space="preserve"> PAGEREF _Toc530118095 \h </w:instrText>
+          <w:instrText xml:space="preserve"> PAGEREF _Toc530061028 \h </w:instrText>
         </w:r>
         <w:r>
           <w:rPr>
@@ -1105,7 +1168,7 @@
           <w:lang w:eastAsia="fr-FR"/>
         </w:rPr>
       </w:pPr>
-      <w:hyperlink w:anchor="_Toc530118096" w:history="1">
+      <w:hyperlink w:anchor="_Toc530061029" w:history="1">
         <w:r>
           <w:rPr>
             <w:rStyle w:val="Lienhypertexte"/>
@@ -1132,7 +1195,7 @@
             <w:noProof/>
             <w:webHidden/>
           </w:rPr>
-          <w:instrText xml:space="preserve"> PAGEREF _Toc530118096 \h </w:instrText>
+          <w:instrText xml:space="preserve"> PAGEREF _Toc530061029 \h </w:instrText>
         </w:r>
         <w:r>
           <w:rPr>
@@ -1175,7 +1238,7 @@
           <w:lang w:eastAsia="fr-FR"/>
         </w:rPr>
       </w:pPr>
-      <w:hyperlink w:anchor="_Toc530118097" w:history="1">
+      <w:hyperlink w:anchor="_Toc530061030" w:history="1">
         <w:r>
           <w:rPr>
             <w:rStyle w:val="Lienhypertexte"/>
@@ -1202,7 +1265,7 @@
             <w:noProof/>
             <w:webHidden/>
           </w:rPr>
-          <w:instrText xml:space="preserve"> PAGEREF _Toc530118097 \h </w:instrText>
+          <w:instrText xml:space="preserve"> PAGEREF _Toc530061030 \h </w:instrText>
         </w:r>
         <w:r>
           <w:rPr>
@@ -1245,7 +1308,7 @@
           <w:lang w:eastAsia="fr-FR"/>
         </w:rPr>
       </w:pPr>
-      <w:hyperlink w:anchor="_Toc530118098" w:history="1">
+      <w:hyperlink w:anchor="_Toc530061031" w:history="1">
         <w:r>
           <w:rPr>
             <w:rStyle w:val="Lienhypertexte"/>
@@ -1272,7 +1335,7 @@
             <w:noProof/>
             <w:webHidden/>
           </w:rPr>
-          <w:instrText xml:space="preserve"> PAGEREF _Toc530118098 \h </w:instrText>
+          <w:instrText xml:space="preserve"> PAGEREF _Toc530061031 \h </w:instrText>
         </w:r>
         <w:r>
           <w:rPr>
@@ -1315,14 +1378,7 @@
           <w:lang w:eastAsia="fr-FR"/>
         </w:rPr>
       </w:pPr>
-      <w:hyperlink w:anchor="_Toc530118099" w:history="1">
-        <w:r>
-          <w:rPr>
-            <w:rStyle w:val="Lienhypertexte"/>
-            <w:noProof/>
-          </w:rPr>
-          <w:t>Diagramme de classes de l’itération finale :</w:t>
-        </w:r>
+      <w:hyperlink w:anchor="_Toc530061032" w:history="1">
         <w:r>
           <w:rPr>
             <w:noProof/>
@@ -1342,7 +1398,7 @@
             <w:noProof/>
             <w:webHidden/>
           </w:rPr>
-          <w:instrText xml:space="preserve"> PAGEREF _Toc530118099 \h </w:instrText>
+          <w:instrText xml:space="preserve"> PAGEREF _Toc530061032 \h </w:instrText>
         </w:r>
         <w:r>
           <w:rPr>
@@ -1362,7 +1418,7 @@
             <w:noProof/>
             <w:webHidden/>
           </w:rPr>
-          <w:t>11</w:t>
+          <w:t>10</w:t>
         </w:r>
         <w:r>
           <w:rPr>
@@ -1385,13 +1441,13 @@
           <w:lang w:eastAsia="fr-FR"/>
         </w:rPr>
       </w:pPr>
-      <w:hyperlink w:anchor="_Toc530118100" w:history="1">
+      <w:hyperlink w:anchor="_Toc530061033" w:history="1">
         <w:r>
           <w:rPr>
             <w:rStyle w:val="Lienhypertexte"/>
             <w:noProof/>
           </w:rPr>
-          <w:t>Diagramme de Packages :</w:t>
+          <w:t>Comparaison des diagrammes de classes :</w:t>
         </w:r>
         <w:r>
           <w:rPr>
@@ -1412,7 +1468,147 @@
             <w:noProof/>
             <w:webHidden/>
           </w:rPr>
-          <w:instrText xml:space="preserve"> PAGEREF _Toc530118100 \h </w:instrText>
+          <w:instrText xml:space="preserve"> PAGEREF _Toc530061033 \h </w:instrText>
+        </w:r>
+        <w:r>
+          <w:rPr>
+            <w:noProof/>
+            <w:webHidden/>
+          </w:rPr>
+        </w:r>
+        <w:r>
+          <w:rPr>
+            <w:noProof/>
+            <w:webHidden/>
+          </w:rPr>
+          <w:fldChar w:fldCharType="separate"/>
+        </w:r>
+        <w:r>
+          <w:rPr>
+            <w:noProof/>
+            <w:webHidden/>
+          </w:rPr>
+          <w:t>11</w:t>
+        </w:r>
+        <w:r>
+          <w:rPr>
+            <w:noProof/>
+            <w:webHidden/>
+          </w:rPr>
+          <w:fldChar w:fldCharType="end"/>
+        </w:r>
+      </w:hyperlink>
+    </w:p>
+    <w:p>
+      <w:pPr>
+        <w:pStyle w:val="TM1"/>
+        <w:tabs>
+          <w:tab w:val="right" w:leader="dot" w:pos="10456"/>
+        </w:tabs>
+        <w:rPr>
+          <w:rFonts w:eastAsiaTheme="minorEastAsia"/>
+          <w:noProof/>
+          <w:lang w:eastAsia="fr-FR"/>
+        </w:rPr>
+      </w:pPr>
+      <w:hyperlink w:anchor="_Toc530061034" w:history="1">
+        <w:r>
+          <w:rPr>
+            <w:rStyle w:val="Lienhypertexte"/>
+            <w:noProof/>
+          </w:rPr>
+          <w:t>Couverture des tests :</w:t>
+        </w:r>
+        <w:r>
+          <w:rPr>
+            <w:noProof/>
+            <w:webHidden/>
+          </w:rPr>
+          <w:tab/>
+        </w:r>
+        <w:r>
+          <w:rPr>
+            <w:noProof/>
+            <w:webHidden/>
+          </w:rPr>
+          <w:fldChar w:fldCharType="begin"/>
+        </w:r>
+        <w:r>
+          <w:rPr>
+            <w:noProof/>
+            <w:webHidden/>
+          </w:rPr>
+          <w:instrText xml:space="preserve"> PAGEREF _Toc530061034 \h </w:instrText>
+        </w:r>
+        <w:r>
+          <w:rPr>
+            <w:noProof/>
+            <w:webHidden/>
+          </w:rPr>
+        </w:r>
+        <w:r>
+          <w:rPr>
+            <w:noProof/>
+            <w:webHidden/>
+          </w:rPr>
+          <w:fldChar w:fldCharType="separate"/>
+        </w:r>
+        <w:r>
+          <w:rPr>
+            <w:noProof/>
+            <w:webHidden/>
+          </w:rPr>
+          <w:t>11</w:t>
+        </w:r>
+        <w:r>
+          <w:rPr>
+            <w:noProof/>
+            <w:webHidden/>
+          </w:rPr>
+          <w:fldChar w:fldCharType="end"/>
+        </w:r>
+      </w:hyperlink>
+    </w:p>
+    <w:p>
+      <w:pPr>
+        <w:pStyle w:val="TM1"/>
+        <w:tabs>
+          <w:tab w:val="right" w:leader="dot" w:pos="10456"/>
+        </w:tabs>
+        <w:rPr>
+          <w:rFonts w:eastAsiaTheme="minorEastAsia"/>
+          <w:noProof/>
+          <w:lang w:eastAsia="fr-FR"/>
+        </w:rPr>
+      </w:pPr>
+      <w:hyperlink w:anchor="_Toc530061035" w:history="1">
+        <w:r>
+          <w:rPr>
+            <w:rStyle w:val="Lienhypertexte"/>
+            <w:noProof/>
+          </w:rPr>
+          <w:t>Diagramme de classes de l’itération finale :</w:t>
+        </w:r>
+        <w:r>
+          <w:rPr>
+            <w:noProof/>
+            <w:webHidden/>
+          </w:rPr>
+          <w:tab/>
+        </w:r>
+        <w:r>
+          <w:rPr>
+            <w:noProof/>
+            <w:webHidden/>
+          </w:rPr>
+          <w:fldChar w:fldCharType="begin"/>
+        </w:r>
+        <w:r>
+          <w:rPr>
+            <w:noProof/>
+            <w:webHidden/>
+          </w:rPr>
+          <w:instrText xml:space="preserve"> PAGEREF _Toc530061035 \h </w:instrText>
         </w:r>
         <w:r>
           <w:rPr>
@@ -1455,12 +1651,82 @@
           <w:lang w:eastAsia="fr-FR"/>
         </w:rPr>
       </w:pPr>
-      <w:hyperlink w:anchor="_Toc530118101" w:history="1">
+      <w:hyperlink w:anchor="_Toc530061036" w:history="1">
         <w:r>
           <w:rPr>
             <w:rStyle w:val="Lienhypertexte"/>
             <w:noProof/>
           </w:rPr>
+          <w:t>Diagramme de Packages :</w:t>
+        </w:r>
+        <w:r>
+          <w:rPr>
+            <w:noProof/>
+            <w:webHidden/>
+          </w:rPr>
+          <w:tab/>
+        </w:r>
+        <w:r>
+          <w:rPr>
+            <w:noProof/>
+            <w:webHidden/>
+          </w:rPr>
+          <w:fldChar w:fldCharType="begin"/>
+        </w:r>
+        <w:r>
+          <w:rPr>
+            <w:noProof/>
+            <w:webHidden/>
+          </w:rPr>
+          <w:instrText xml:space="preserve"> PAGEREF _Toc530061036 \h </w:instrText>
+        </w:r>
+        <w:r>
+          <w:rPr>
+            <w:noProof/>
+            <w:webHidden/>
+          </w:rPr>
+        </w:r>
+        <w:r>
+          <w:rPr>
+            <w:noProof/>
+            <w:webHidden/>
+          </w:rPr>
+          <w:fldChar w:fldCharType="separate"/>
+        </w:r>
+        <w:r>
+          <w:rPr>
+            <w:noProof/>
+            <w:webHidden/>
+          </w:rPr>
+          <w:t>11</w:t>
+        </w:r>
+        <w:r>
+          <w:rPr>
+            <w:noProof/>
+            <w:webHidden/>
+          </w:rPr>
+          <w:fldChar w:fldCharType="end"/>
+        </w:r>
+      </w:hyperlink>
+    </w:p>
+    <w:p>
+      <w:pPr>
+        <w:pStyle w:val="TM2"/>
+        <w:tabs>
+          <w:tab w:val="right" w:leader="dot" w:pos="10456"/>
+        </w:tabs>
+        <w:rPr>
+          <w:rFonts w:eastAsiaTheme="minorEastAsia"/>
+          <w:noProof/>
+          <w:lang w:eastAsia="fr-FR"/>
+        </w:rPr>
+      </w:pPr>
+      <w:hyperlink w:anchor="_Toc530061037" w:history="1">
+        <w:r>
+          <w:rPr>
+            <w:rStyle w:val="Lienhypertexte"/>
+            <w:noProof/>
+          </w:rPr>
           <w:t>Package Modèle :</w:t>
         </w:r>
         <w:r>
@@ -1482,7 +1748,7 @@
             <w:noProof/>
             <w:webHidden/>
           </w:rPr>
-          <w:instrText xml:space="preserve"> PAGEREF _Toc530118101 \h </w:instrText>
+          <w:instrText xml:space="preserve"> PAGEREF _Toc530061037 \h </w:instrText>
         </w:r>
         <w:r>
           <w:rPr>
@@ -1525,7 +1791,7 @@
           <w:lang w:eastAsia="fr-FR"/>
         </w:rPr>
       </w:pPr>
-      <w:hyperlink w:anchor="_Toc530118102" w:history="1">
+      <w:hyperlink w:anchor="_Toc530061038" w:history="1">
         <w:r>
           <w:rPr>
             <w:rStyle w:val="Lienhypertexte"/>
@@ -1552,7 +1818,7 @@
             <w:noProof/>
             <w:webHidden/>
           </w:rPr>
-          <w:instrText xml:space="preserve"> PAGEREF _Toc530118102 \h </w:instrText>
+          <w:instrText xml:space="preserve"> PAGEREF _Toc530061038 \h </w:instrText>
         </w:r>
         <w:r>
           <w:rPr>
@@ -1595,7 +1861,7 @@
           <w:lang w:eastAsia="fr-FR"/>
         </w:rPr>
       </w:pPr>
-      <w:hyperlink w:anchor="_Toc530118103" w:history="1">
+      <w:hyperlink w:anchor="_Toc530061039" w:history="1">
         <w:r>
           <w:rPr>
             <w:rStyle w:val="Lienhypertexte"/>
@@ -1622,7 +1888,7 @@
             <w:noProof/>
             <w:webHidden/>
           </w:rPr>
-          <w:instrText xml:space="preserve"> PAGEREF _Toc530118103 \h </w:instrText>
+          <w:instrText xml:space="preserve"> PAGEREF _Toc530061039 \h </w:instrText>
         </w:r>
         <w:r>
           <w:rPr>
@@ -1665,7 +1931,7 @@
           <w:lang w:eastAsia="fr-FR"/>
         </w:rPr>
       </w:pPr>
-      <w:hyperlink w:anchor="_Toc530118104" w:history="1">
+      <w:hyperlink w:anchor="_Toc530061040" w:history="1">
         <w:r>
           <w:rPr>
             <w:rStyle w:val="Lienhypertexte"/>
@@ -1692,7 +1958,7 @@
             <w:noProof/>
             <w:webHidden/>
           </w:rPr>
-          <w:instrText xml:space="preserve"> PAGEREF _Toc530118104 \h </w:instrText>
+          <w:instrText xml:space="preserve"> PAGEREF _Toc530061040 \h </w:instrText>
         </w:r>
         <w:r>
           <w:rPr>
@@ -1735,7 +2001,7 @@
           <w:lang w:eastAsia="fr-FR"/>
         </w:rPr>
       </w:pPr>
-      <w:hyperlink w:anchor="_Toc530118105" w:history="1">
+      <w:hyperlink w:anchor="_Toc530061041" w:history="1">
         <w:r>
           <w:rPr>
             <w:rStyle w:val="Lienhypertexte"/>
@@ -1762,7 +2028,7 @@
             <w:noProof/>
             <w:webHidden/>
           </w:rPr>
-          <w:instrText xml:space="preserve"> PAGEREF _Toc530118105 \h </w:instrText>
+          <w:instrText xml:space="preserve"> PAGEREF _Toc530061041 \h </w:instrText>
         </w:r>
         <w:r>
           <w:rPr>
@@ -1805,7 +2071,7 @@
           <w:lang w:eastAsia="fr-FR"/>
         </w:rPr>
       </w:pPr>
-      <w:hyperlink w:anchor="_Toc530118106" w:history="1">
+      <w:hyperlink w:anchor="_Toc530061042" w:history="1">
         <w:r>
           <w:rPr>
             <w:rStyle w:val="Lienhypertexte"/>
@@ -1832,7 +2098,7 @@
             <w:noProof/>
             <w:webHidden/>
           </w:rPr>
-          <w:instrText xml:space="preserve"> PAGEREF _Toc530118106 \h </w:instrText>
+          <w:instrText xml:space="preserve"> PAGEREF _Toc530061042 \h </w:instrText>
         </w:r>
         <w:r>
           <w:rPr>
@@ -1875,13 +2141,13 @@
           <w:lang w:eastAsia="fr-FR"/>
         </w:rPr>
       </w:pPr>
-      <w:hyperlink w:anchor="_Toc530118107" w:history="1">
+      <w:hyperlink w:anchor="_Toc530061043" w:history="1">
         <w:r>
           <w:rPr>
             <w:rStyle w:val="Lienhypertexte"/>
             <w:noProof/>
           </w:rPr>
-          <w:t>Comparaison des diagrammes de classes :</w:t>
+          <w:t>Bilan technique et humain :</w:t>
         </w:r>
         <w:r>
           <w:rPr>
@@ -1902,7 +2168,7 @@
             <w:noProof/>
             <w:webHidden/>
           </w:rPr>
-          <w:instrText xml:space="preserve"> PAGEREF _Toc530118107 \h </w:instrText>
+          <w:instrText xml:space="preserve"> PAGEREF _Toc530061043 \h </w:instrText>
         </w:r>
         <w:r>
           <w:rPr>
@@ -1945,13 +2211,13 @@
           <w:lang w:eastAsia="fr-FR"/>
         </w:rPr>
       </w:pPr>
-      <w:hyperlink w:anchor="_Toc530118108" w:history="1">
+      <w:hyperlink w:anchor="_Toc530061044" w:history="1">
         <w:r>
           <w:rPr>
             <w:rStyle w:val="Lienhypertexte"/>
             <w:noProof/>
           </w:rPr>
-          <w:t>Couverture des tests :</w:t>
+          <w:t>Glossaire :</w:t>
         </w:r>
         <w:r>
           <w:rPr>
@@ -1972,7 +2238,7 @@
             <w:noProof/>
             <w:webHidden/>
           </w:rPr>
-          <w:instrText xml:space="preserve"> PAGEREF _Toc530118108 \h </w:instrText>
+          <w:instrText xml:space="preserve"> PAGEREF _Toc530061044 \h </w:instrText>
         </w:r>
         <w:r>
           <w:rPr>
@@ -1993,146 +2259,6 @@
             <w:webHidden/>
           </w:rPr>
           <w:t>13</w:t>
-        </w:r>
-        <w:r>
-          <w:rPr>
-            <w:noProof/>
-            <w:webHidden/>
-          </w:rPr>
-          <w:fldChar w:fldCharType="end"/>
-        </w:r>
-      </w:hyperlink>
-    </w:p>
-    <w:p>
-      <w:pPr>
-        <w:pStyle w:val="TM1"/>
-        <w:tabs>
-          <w:tab w:val="right" w:leader="dot" w:pos="10456"/>
-        </w:tabs>
-        <w:rPr>
-          <w:rFonts w:eastAsiaTheme="minorEastAsia"/>
-          <w:noProof/>
-          <w:lang w:eastAsia="fr-FR"/>
-        </w:rPr>
-      </w:pPr>
-      <w:hyperlink w:anchor="_Toc530118109" w:history="1">
-        <w:r>
-          <w:rPr>
-            <w:rStyle w:val="Lienhypertexte"/>
-            <w:noProof/>
-          </w:rPr>
-          <w:t>Bilan technique et humain :</w:t>
-        </w:r>
-        <w:r>
-          <w:rPr>
-            <w:noProof/>
-            <w:webHidden/>
-          </w:rPr>
-          <w:tab/>
-        </w:r>
-        <w:r>
-          <w:rPr>
-            <w:noProof/>
-            <w:webHidden/>
-          </w:rPr>
-          <w:fldChar w:fldCharType="begin"/>
-        </w:r>
-        <w:r>
-          <w:rPr>
-            <w:noProof/>
-            <w:webHidden/>
-          </w:rPr>
-          <w:instrText xml:space="preserve"> PAGEREF _Toc530118109 \h </w:instrText>
-        </w:r>
-        <w:r>
-          <w:rPr>
-            <w:noProof/>
-            <w:webHidden/>
-          </w:rPr>
-        </w:r>
-        <w:r>
-          <w:rPr>
-            <w:noProof/>
-            <w:webHidden/>
-          </w:rPr>
-          <w:fldChar w:fldCharType="separate"/>
-        </w:r>
-        <w:r>
-          <w:rPr>
-            <w:noProof/>
-            <w:webHidden/>
-          </w:rPr>
-          <w:t>14</w:t>
-        </w:r>
-        <w:r>
-          <w:rPr>
-            <w:noProof/>
-            <w:webHidden/>
-          </w:rPr>
-          <w:fldChar w:fldCharType="end"/>
-        </w:r>
-      </w:hyperlink>
-    </w:p>
-    <w:p>
-      <w:pPr>
-        <w:pStyle w:val="TM1"/>
-        <w:tabs>
-          <w:tab w:val="right" w:leader="dot" w:pos="10456"/>
-        </w:tabs>
-        <w:rPr>
-          <w:rFonts w:eastAsiaTheme="minorEastAsia"/>
-          <w:noProof/>
-          <w:lang w:eastAsia="fr-FR"/>
-        </w:rPr>
-      </w:pPr>
-      <w:hyperlink w:anchor="_Toc530118110" w:history="1">
-        <w:r>
-          <w:rPr>
-            <w:rStyle w:val="Lienhypertexte"/>
-            <w:noProof/>
-          </w:rPr>
-          <w:t>Glossaire :</w:t>
-        </w:r>
-        <w:r>
-          <w:rPr>
-            <w:noProof/>
-            <w:webHidden/>
-          </w:rPr>
-          <w:tab/>
-        </w:r>
-        <w:r>
-          <w:rPr>
-            <w:noProof/>
-            <w:webHidden/>
-          </w:rPr>
-          <w:fldChar w:fldCharType="begin"/>
-        </w:r>
-        <w:r>
-          <w:rPr>
-            <w:noProof/>
-            <w:webHidden/>
-          </w:rPr>
-          <w:instrText xml:space="preserve"> PAGEREF _Toc530118110 \h </w:instrText>
-        </w:r>
-        <w:r>
-          <w:rPr>
-            <w:noProof/>
-            <w:webHidden/>
-          </w:rPr>
-        </w:r>
-        <w:r>
-          <w:rPr>
-            <w:noProof/>
-            <w:webHidden/>
-          </w:rPr>
-          <w:fldChar w:fldCharType="separate"/>
-        </w:r>
-        <w:r>
-          <w:rPr>
-            <w:noProof/>
-            <w:webHidden/>
-          </w:rPr>
-          <w:t>15</w:t>
         </w:r>
         <w:r>
           <w:rPr>
@@ -2151,7 +2277,7 @@
         <w:lastRenderedPageBreak/>
         <w:fldChar w:fldCharType="end"/>
       </w:r>
-      <w:bookmarkStart w:id="0" w:name="_Toc530118087"/>
+      <w:bookmarkStart w:id="0" w:name="_Toc530061020"/>
       <w:r>
         <w:t>Planning :</w:t>
       </w:r>
@@ -2162,7 +2288,7 @@
       <w:pPr>
         <w:pStyle w:val="Titre2"/>
       </w:pPr>
-      <w:bookmarkStart w:id="1" w:name="_Toc530118088"/>
+      <w:bookmarkStart w:id="1" w:name="_Toc530061021"/>
       <w:r>
         <w:t>Planning Prévisionnel</w:t>
       </w:r>
@@ -2303,7 +2429,7 @@
       <w:pPr>
         <w:pStyle w:val="Titre2"/>
       </w:pPr>
-      <w:bookmarkStart w:id="2" w:name="_Toc530118089"/>
+      <w:bookmarkStart w:id="2" w:name="_Toc530061022"/>
       <w:r>
         <w:lastRenderedPageBreak/>
         <w:t>Planning effectif de la première itération</w:t>
@@ -2429,8 +2555,13 @@
             <w:pPr>
               <w:spacing w:after="0" w:line="240" w:lineRule="auto"/>
             </w:pPr>
-            <w:r>
-              <w:t>Taki Eddine</w:t>
+            <w:proofErr w:type="spellStart"/>
+            <w:r>
+              <w:t>Taki</w:t>
+            </w:r>
+            <w:proofErr w:type="spellEnd"/>
+            <w:r>
+              <w:t xml:space="preserve"> Eddine</w:t>
             </w:r>
           </w:p>
         </w:tc>
@@ -2443,9 +2574,11 @@
             <w:pPr>
               <w:spacing w:after="0" w:line="240" w:lineRule="auto"/>
             </w:pPr>
+            <w:proofErr w:type="spellStart"/>
             <w:r>
               <w:t>Tianjian</w:t>
             </w:r>
+            <w:proofErr w:type="spellEnd"/>
           </w:p>
         </w:tc>
       </w:tr>
@@ -4872,7 +5005,7 @@
       <w:pPr>
         <w:pStyle w:val="Titre2"/>
       </w:pPr>
-      <w:bookmarkStart w:id="3" w:name="_Toc530118090"/>
+      <w:bookmarkStart w:id="3" w:name="_Toc530061023"/>
       <w:r>
         <w:lastRenderedPageBreak/>
         <w:t>Planning Prévisionnel</w:t>
@@ -4996,7 +5129,7 @@
       <w:pPr>
         <w:pStyle w:val="Titre2"/>
       </w:pPr>
-      <w:bookmarkStart w:id="4" w:name="_Toc530118091"/>
+      <w:bookmarkStart w:id="4" w:name="_Toc530061024"/>
       <w:r>
         <w:lastRenderedPageBreak/>
         <w:t>Planning effectif de la première itération :</w:t>
@@ -5117,8 +5250,13 @@
             <w:pPr>
               <w:spacing w:after="0" w:line="240" w:lineRule="auto"/>
             </w:pPr>
-            <w:r>
-              <w:t>Taki Eddine</w:t>
+            <w:proofErr w:type="spellStart"/>
+            <w:r>
+              <w:t>Taki</w:t>
+            </w:r>
+            <w:proofErr w:type="spellEnd"/>
+            <w:r>
+              <w:t xml:space="preserve"> Eddine</w:t>
             </w:r>
           </w:p>
         </w:tc>
@@ -5131,9 +5269,11 @@
             <w:pPr>
               <w:spacing w:after="0" w:line="240" w:lineRule="auto"/>
             </w:pPr>
+            <w:proofErr w:type="spellStart"/>
             <w:r>
               <w:t>Tianjian</w:t>
             </w:r>
+            <w:proofErr w:type="spellEnd"/>
           </w:p>
         </w:tc>
         <w:tc>
@@ -5366,6 +5506,9 @@
             <w:pPr>
               <w:spacing w:after="0" w:line="240" w:lineRule="auto"/>
             </w:pPr>
+            <w:r>
+              <w:t>4</w:t>
+            </w:r>
           </w:p>
         </w:tc>
         <w:tc>
@@ -5377,9 +5520,6 @@
             <w:pPr>
               <w:spacing w:after="0" w:line="240" w:lineRule="auto"/>
             </w:pPr>
-            <w:r>
-              <w:t>4</w:t>
-            </w:r>
           </w:p>
         </w:tc>
         <w:tc>
@@ -5479,6 +5619,9 @@
             <w:pPr>
               <w:spacing w:after="0" w:line="240" w:lineRule="auto"/>
             </w:pPr>
+            <w:r>
+              <w:t>4</w:t>
+            </w:r>
           </w:p>
         </w:tc>
         <w:tc>
@@ -5504,9 +5647,6 @@
             <w:pPr>
               <w:spacing w:after="0" w:line="240" w:lineRule="auto"/>
             </w:pPr>
-            <w:r>
-              <w:t>4</w:t>
-            </w:r>
           </w:p>
         </w:tc>
         <w:tc>
@@ -6926,6 +7066,9 @@
             <w:pPr>
               <w:spacing w:after="0" w:line="240" w:lineRule="auto"/>
             </w:pPr>
+            <w:r>
+              <w:t>1</w:t>
+            </w:r>
           </w:p>
         </w:tc>
         <w:tc>
@@ -6937,6 +7080,9 @@
             <w:pPr>
               <w:spacing w:after="0" w:line="240" w:lineRule="auto"/>
             </w:pPr>
+            <w:r>
+              <w:t>1</w:t>
+            </w:r>
           </w:p>
         </w:tc>
         <w:tc>
@@ -6948,6 +7094,9 @@
             <w:pPr>
               <w:spacing w:after="0" w:line="240" w:lineRule="auto"/>
             </w:pPr>
+            <w:r>
+              <w:t>1</w:t>
+            </w:r>
           </w:p>
         </w:tc>
         <w:tc>
@@ -6959,6 +7108,9 @@
             <w:pPr>
               <w:spacing w:after="0" w:line="240" w:lineRule="auto"/>
             </w:pPr>
+            <w:r>
+              <w:t>1</w:t>
+            </w:r>
           </w:p>
         </w:tc>
         <w:tc>
@@ -6970,6 +7122,9 @@
             <w:pPr>
               <w:spacing w:after="0" w:line="240" w:lineRule="auto"/>
             </w:pPr>
+            <w:r>
+              <w:t>1</w:t>
+            </w:r>
           </w:p>
         </w:tc>
         <w:tc>
@@ -6981,6 +7136,9 @@
             <w:pPr>
               <w:spacing w:after="0" w:line="240" w:lineRule="auto"/>
             </w:pPr>
+            <w:r>
+              <w:t>1</w:t>
+            </w:r>
           </w:p>
         </w:tc>
         <w:tc>
@@ -6992,6 +7150,9 @@
             <w:pPr>
               <w:spacing w:after="0" w:line="240" w:lineRule="auto"/>
             </w:pPr>
+            <w:r>
+              <w:t>1</w:t>
+            </w:r>
           </w:p>
         </w:tc>
       </w:tr>
@@ -7019,6 +7180,9 @@
             <w:pPr>
               <w:spacing w:after="0" w:line="240" w:lineRule="auto"/>
             </w:pPr>
+            <w:r>
+              <w:t>1</w:t>
+            </w:r>
           </w:p>
         </w:tc>
         <w:tc>
@@ -7030,6 +7194,9 @@
             <w:pPr>
               <w:spacing w:after="0" w:line="240" w:lineRule="auto"/>
             </w:pPr>
+            <w:r>
+              <w:t>1</w:t>
+            </w:r>
           </w:p>
         </w:tc>
         <w:tc>
@@ -7052,6 +7219,9 @@
             <w:pPr>
               <w:spacing w:after="0" w:line="240" w:lineRule="auto"/>
             </w:pPr>
+            <w:r>
+              <w:t>1</w:t>
+            </w:r>
           </w:p>
         </w:tc>
         <w:tc>
@@ -7063,6 +7233,9 @@
             <w:pPr>
               <w:spacing w:after="0" w:line="240" w:lineRule="auto"/>
             </w:pPr>
+            <w:r>
+              <w:t>1</w:t>
+            </w:r>
           </w:p>
         </w:tc>
         <w:tc>
@@ -7074,6 +7247,9 @@
             <w:pPr>
               <w:spacing w:after="0" w:line="240" w:lineRule="auto"/>
             </w:pPr>
+            <w:r>
+              <w:t>1</w:t>
+            </w:r>
           </w:p>
         </w:tc>
         <w:tc>
@@ -7099,7 +7275,7 @@
               <w:spacing w:after="0" w:line="240" w:lineRule="auto"/>
             </w:pPr>
             <w:r>
-              <w:t>Finalisation du code</w:t>
+              <w:t>Gestion des erreurs</w:t>
             </w:r>
           </w:p>
         </w:tc>
@@ -7112,6 +7288,9 @@
             <w:pPr>
               <w:spacing w:after="0" w:line="240" w:lineRule="auto"/>
             </w:pPr>
+            <w:r>
+              <w:t>2</w:t>
+            </w:r>
           </w:p>
         </w:tc>
         <w:tc>
@@ -7123,6 +7302,9 @@
             <w:pPr>
               <w:spacing w:after="0" w:line="240" w:lineRule="auto"/>
             </w:pPr>
+            <w:r>
+              <w:t>2</w:t>
+            </w:r>
           </w:p>
         </w:tc>
         <w:tc>
@@ -7134,6 +7316,9 @@
             <w:pPr>
               <w:spacing w:after="0" w:line="240" w:lineRule="auto"/>
             </w:pPr>
+            <w:r>
+              <w:t>3</w:t>
+            </w:r>
           </w:p>
         </w:tc>
         <w:tc>
@@ -7145,6 +7330,9 @@
             <w:pPr>
               <w:spacing w:after="0" w:line="240" w:lineRule="auto"/>
             </w:pPr>
+            <w:r>
+              <w:t>2</w:t>
+            </w:r>
           </w:p>
         </w:tc>
         <w:tc>
@@ -7156,6 +7344,9 @@
             <w:pPr>
               <w:spacing w:after="0" w:line="240" w:lineRule="auto"/>
             </w:pPr>
+            <w:r>
+              <w:t>2</w:t>
+            </w:r>
           </w:p>
         </w:tc>
         <w:tc>
@@ -7167,6 +7358,9 @@
             <w:pPr>
               <w:spacing w:after="0" w:line="240" w:lineRule="auto"/>
             </w:pPr>
+            <w:r>
+              <w:t>2</w:t>
+            </w:r>
           </w:p>
         </w:tc>
         <w:tc>
@@ -7178,6 +7372,9 @@
             <w:pPr>
               <w:spacing w:after="0" w:line="240" w:lineRule="auto"/>
             </w:pPr>
+            <w:r>
+              <w:t>3</w:t>
+            </w:r>
           </w:p>
         </w:tc>
       </w:tr>
@@ -7192,7 +7389,7 @@
               <w:spacing w:after="0" w:line="240" w:lineRule="auto"/>
             </w:pPr>
             <w:r>
-              <w:t>Gestion des erreurs</w:t>
+              <w:t>Total</w:t>
             </w:r>
           </w:p>
         </w:tc>
@@ -7205,6 +7402,9 @@
             <w:pPr>
               <w:spacing w:after="0" w:line="240" w:lineRule="auto"/>
             </w:pPr>
+            <w:r>
+              <w:t xml:space="preserve">16 </w:t>
+            </w:r>
           </w:p>
         </w:tc>
         <w:tc>
@@ -7216,6 +7416,9 @@
             <w:pPr>
               <w:spacing w:after="0" w:line="240" w:lineRule="auto"/>
             </w:pPr>
+            <w:r>
+              <w:t>16</w:t>
+            </w:r>
           </w:p>
         </w:tc>
         <w:tc>
@@ -7227,6 +7430,9 @@
             <w:pPr>
               <w:spacing w:after="0" w:line="240" w:lineRule="auto"/>
             </w:pPr>
+            <w:r>
+              <w:t>16</w:t>
+            </w:r>
           </w:p>
         </w:tc>
         <w:tc>
@@ -7238,6 +7444,9 @@
             <w:pPr>
               <w:spacing w:after="0" w:line="240" w:lineRule="auto"/>
             </w:pPr>
+            <w:r>
+              <w:t>16</w:t>
+            </w:r>
           </w:p>
         </w:tc>
         <w:tc>
@@ -7249,6 +7458,9 @@
             <w:pPr>
               <w:spacing w:after="0" w:line="240" w:lineRule="auto"/>
             </w:pPr>
+            <w:r>
+              <w:t>16</w:t>
+            </w:r>
           </w:p>
         </w:tc>
         <w:tc>
@@ -7260,6 +7472,9 @@
             <w:pPr>
               <w:spacing w:after="0" w:line="240" w:lineRule="auto"/>
             </w:pPr>
+            <w:r>
+              <w:t>16</w:t>
+            </w:r>
           </w:p>
         </w:tc>
         <w:tc>
@@ -7271,189 +7486,9 @@
             <w:pPr>
               <w:spacing w:after="0" w:line="240" w:lineRule="auto"/>
             </w:pPr>
-          </w:p>
-        </w:tc>
-      </w:tr>
-      <w:tr>
-        <w:tc>
-          <w:tcPr>
-            <w:tcW w:w="4045" w:type="dxa"/>
-            <w:shd w:val="clear" w:color="auto" w:fill="auto"/>
-          </w:tcPr>
-          <w:p>
-            <w:pPr>
-              <w:spacing w:after="0" w:line="240" w:lineRule="auto"/>
-            </w:pPr>
-          </w:p>
-        </w:tc>
-        <w:tc>
-          <w:tcPr>
-            <w:tcW w:w="1559" w:type="dxa"/>
-            <w:shd w:val="clear" w:color="auto" w:fill="auto"/>
-          </w:tcPr>
-          <w:p>
-            <w:pPr>
-              <w:spacing w:after="0" w:line="240" w:lineRule="auto"/>
-            </w:pPr>
-          </w:p>
-        </w:tc>
-        <w:tc>
-          <w:tcPr>
-            <w:tcW w:w="991" w:type="dxa"/>
-            <w:shd w:val="clear" w:color="auto" w:fill="auto"/>
-          </w:tcPr>
-          <w:p>
-            <w:pPr>
-              <w:spacing w:after="0" w:line="240" w:lineRule="auto"/>
-            </w:pPr>
-          </w:p>
-        </w:tc>
-        <w:tc>
-          <w:tcPr>
-            <w:tcW w:w="968" w:type="dxa"/>
-            <w:shd w:val="clear" w:color="auto" w:fill="auto"/>
-          </w:tcPr>
-          <w:p>
-            <w:pPr>
-              <w:spacing w:after="0" w:line="240" w:lineRule="auto"/>
-            </w:pPr>
-          </w:p>
-        </w:tc>
-        <w:tc>
-          <w:tcPr>
-            <w:tcW w:w="1084" w:type="dxa"/>
-            <w:shd w:val="clear" w:color="auto" w:fill="auto"/>
-          </w:tcPr>
-          <w:p>
-            <w:pPr>
-              <w:spacing w:after="0" w:line="240" w:lineRule="auto"/>
-            </w:pPr>
-          </w:p>
-        </w:tc>
-        <w:tc>
-          <w:tcPr>
-            <w:tcW w:w="1276" w:type="dxa"/>
-            <w:shd w:val="clear" w:color="auto" w:fill="auto"/>
-          </w:tcPr>
-          <w:p>
-            <w:pPr>
-              <w:spacing w:after="0" w:line="240" w:lineRule="auto"/>
-            </w:pPr>
-          </w:p>
-        </w:tc>
-        <w:tc>
-          <w:tcPr>
-            <w:tcW w:w="992" w:type="dxa"/>
-            <w:shd w:val="clear" w:color="auto" w:fill="auto"/>
-          </w:tcPr>
-          <w:p>
-            <w:pPr>
-              <w:spacing w:after="0" w:line="240" w:lineRule="auto"/>
-            </w:pPr>
-          </w:p>
-        </w:tc>
-        <w:tc>
-          <w:tcPr>
-            <w:tcW w:w="687" w:type="dxa"/>
-            <w:shd w:val="clear" w:color="auto" w:fill="auto"/>
-          </w:tcPr>
-          <w:p>
-            <w:pPr>
-              <w:spacing w:after="0" w:line="240" w:lineRule="auto"/>
-            </w:pPr>
-          </w:p>
-        </w:tc>
-      </w:tr>
-      <w:tr>
-        <w:tc>
-          <w:tcPr>
-            <w:tcW w:w="4045" w:type="dxa"/>
-            <w:shd w:val="clear" w:color="auto" w:fill="auto"/>
-          </w:tcPr>
-          <w:p>
-            <w:pPr>
-              <w:spacing w:after="0" w:line="240" w:lineRule="auto"/>
-            </w:pPr>
-            <w:r>
-              <w:t>Total</w:t>
-            </w:r>
-          </w:p>
-        </w:tc>
-        <w:tc>
-          <w:tcPr>
-            <w:tcW w:w="1559" w:type="dxa"/>
-            <w:shd w:val="clear" w:color="auto" w:fill="auto"/>
-          </w:tcPr>
-          <w:p>
-            <w:pPr>
-              <w:spacing w:after="0" w:line="240" w:lineRule="auto"/>
-            </w:pPr>
-          </w:p>
-        </w:tc>
-        <w:tc>
-          <w:tcPr>
-            <w:tcW w:w="991" w:type="dxa"/>
-            <w:shd w:val="clear" w:color="auto" w:fill="auto"/>
-          </w:tcPr>
-          <w:p>
-            <w:pPr>
-              <w:spacing w:after="0" w:line="240" w:lineRule="auto"/>
-            </w:pPr>
-          </w:p>
-        </w:tc>
-        <w:tc>
-          <w:tcPr>
-            <w:tcW w:w="968" w:type="dxa"/>
-            <w:shd w:val="clear" w:color="auto" w:fill="auto"/>
-          </w:tcPr>
-          <w:p>
-            <w:pPr>
-              <w:spacing w:after="0" w:line="240" w:lineRule="auto"/>
-            </w:pPr>
-          </w:p>
-        </w:tc>
-        <w:tc>
-          <w:tcPr>
-            <w:tcW w:w="1084" w:type="dxa"/>
-            <w:shd w:val="clear" w:color="auto" w:fill="auto"/>
-          </w:tcPr>
-          <w:p>
-            <w:pPr>
-              <w:spacing w:after="0" w:line="240" w:lineRule="auto"/>
-            </w:pPr>
-          </w:p>
-        </w:tc>
-        <w:tc>
-          <w:tcPr>
-            <w:tcW w:w="1276" w:type="dxa"/>
-            <w:shd w:val="clear" w:color="auto" w:fill="auto"/>
-          </w:tcPr>
-          <w:p>
-            <w:pPr>
-              <w:spacing w:after="0" w:line="240" w:lineRule="auto"/>
-            </w:pPr>
-          </w:p>
-        </w:tc>
-        <w:tc>
-          <w:tcPr>
-            <w:tcW w:w="992" w:type="dxa"/>
-            <w:shd w:val="clear" w:color="auto" w:fill="auto"/>
-          </w:tcPr>
-          <w:p>
-            <w:pPr>
-              <w:spacing w:after="0" w:line="240" w:lineRule="auto"/>
-            </w:pPr>
-          </w:p>
-        </w:tc>
-        <w:tc>
-          <w:tcPr>
-            <w:tcW w:w="687" w:type="dxa"/>
-            <w:shd w:val="clear" w:color="auto" w:fill="auto"/>
-          </w:tcPr>
-          <w:p>
-            <w:pPr>
-              <w:spacing w:after="0" w:line="240" w:lineRule="auto"/>
-            </w:pPr>
+            <w:r>
+              <w:t>16</w:t>
+            </w:r>
           </w:p>
         </w:tc>
       </w:tr>
@@ -7493,7 +7528,7 @@
       <w:pPr>
         <w:pStyle w:val="Titre1"/>
       </w:pPr>
-      <w:bookmarkStart w:id="5" w:name="_Toc530118092"/>
+      <w:bookmarkStart w:id="5" w:name="_Toc530061025"/>
       <w:r>
         <w:lastRenderedPageBreak/>
         <w:t>Choix Architecturaux et Design Pattern :</w:t>
@@ -7648,7 +7683,7 @@
       <w:pPr>
         <w:pStyle w:val="Titre1"/>
       </w:pPr>
-      <w:bookmarkStart w:id="6" w:name="_Toc530118093"/>
+      <w:bookmarkStart w:id="6" w:name="_Toc530061026"/>
       <w:r>
         <w:lastRenderedPageBreak/>
         <w:t>Diagramme de classes de la première itération :</w:t>
@@ -7661,7 +7696,7 @@
         <w:pStyle w:val="Titre2"/>
       </w:pPr>
       <w:bookmarkStart w:id="7" w:name="_Toc528309833"/>
-      <w:bookmarkStart w:id="8" w:name="_Toc530118094"/>
+      <w:bookmarkStart w:id="8" w:name="_Toc530061027"/>
       <w:r>
         <w:t>Diagramme de packages :</w:t>
       </w:r>
@@ -7759,7 +7794,7 @@
         <w:pStyle w:val="Titre2"/>
       </w:pPr>
       <w:bookmarkStart w:id="9" w:name="_Toc528309834"/>
-      <w:bookmarkStart w:id="10" w:name="_Toc530118095"/>
+      <w:bookmarkStart w:id="10" w:name="_Toc530061028"/>
       <w:r>
         <w:t>Diagrammes de classes :</w:t>
       </w:r>
@@ -7780,7 +7815,7 @@
       <w:pPr>
         <w:pStyle w:val="Titre3"/>
       </w:pPr>
-      <w:bookmarkStart w:id="11" w:name="_Toc530118096"/>
+      <w:bookmarkStart w:id="11" w:name="_Toc530061029"/>
       <w:r>
         <w:t>Package Calcules :</w:t>
       </w:r>
@@ -7846,7 +7881,7 @@
       <w:pPr>
         <w:pStyle w:val="Titre3"/>
       </w:pPr>
-      <w:bookmarkStart w:id="12" w:name="_Toc530118097"/>
+      <w:bookmarkStart w:id="12" w:name="_Toc530061030"/>
       <w:r>
         <w:lastRenderedPageBreak/>
         <w:t xml:space="preserve">Package </w:t>
@@ -8013,7 +8048,7 @@
       <w:pPr>
         <w:pStyle w:val="Titre3"/>
       </w:pPr>
-      <w:bookmarkStart w:id="13" w:name="_Toc530118098"/>
+      <w:bookmarkStart w:id="13" w:name="_Toc530061031"/>
       <w:r>
         <w:t xml:space="preserve">Package </w:t>
       </w:r>
@@ -8111,8 +8146,9 @@
     </w:p>
     <w:p>
       <w:pPr>
-        <w:spacing w:after="0" w:line="240" w:lineRule="auto"/>
-      </w:pPr>
+        <w:pStyle w:val="Titre1"/>
+      </w:pPr>
+      <w:bookmarkStart w:id="15" w:name="_Toc530061032"/>
       <w:r>
         <w:rPr>
           <w:noProof/>
@@ -8122,10 +8158,10 @@
           <wp:anchor distT="0" distB="0" distL="0" distR="0" simplePos="0" relativeHeight="251662336" behindDoc="0" locked="0" layoutInCell="1" allowOverlap="1" wp14:anchorId="1B59090D" wp14:editId="41BCEEF2">
             <wp:simplePos x="0" y="0"/>
             <wp:positionH relativeFrom="column">
-              <wp:posOffset>1258722</wp:posOffset>
+              <wp:posOffset>885825</wp:posOffset>
             </wp:positionH>
             <wp:positionV relativeFrom="paragraph">
-              <wp:posOffset>552704</wp:posOffset>
+              <wp:posOffset>114300</wp:posOffset>
             </wp:positionV>
             <wp:extent cx="3657600" cy="6715125"/>
             <wp:effectExtent l="0" t="0" r="0" b="9525"/>
@@ -8164,6 +8200,17 @@
           </wp:anchor>
         </w:drawing>
       </w:r>
+      <w:bookmarkEnd w:id="15"/>
+    </w:p>
+    <w:p>
+      <w:pPr>
+        <w:pStyle w:val="Titre1"/>
+      </w:pPr>
+    </w:p>
+    <w:p>
+      <w:pPr>
+        <w:spacing w:after="0" w:line="240" w:lineRule="auto"/>
+      </w:pPr>
       <w:r>
         <w:br w:type="page"/>
       </w:r>
@@ -8172,99 +8219,410 @@
       <w:pPr>
         <w:pStyle w:val="Titre1"/>
       </w:pPr>
-      <w:bookmarkStart w:id="15" w:name="_Toc530118099"/>
+      <w:bookmarkStart w:id="16" w:name="_Toc530061035"/>
       <w:r>
         <w:lastRenderedPageBreak/>
         <w:t>Diagramme de classes de l’itération finale :</w:t>
       </w:r>
-      <w:bookmarkEnd w:id="15"/>
+      <w:bookmarkEnd w:id="16"/>
     </w:p>
     <w:p/>
     <w:p>
       <w:pPr>
         <w:pStyle w:val="Titre2"/>
       </w:pPr>
-      <w:bookmarkStart w:id="16" w:name="_Toc530118100"/>
-      <w:r>
-        <w:t>Diagramme de Packages :</w:t>
-      </w:r>
-      <w:bookmarkEnd w:id="16"/>
+      <w:bookmarkStart w:id="17" w:name="_Toc530061037"/>
+      <w:r>
+        <w:t>Package Modèle</w:t>
+      </w:r>
+      <w:r>
+        <w:t xml:space="preserve"> et Planification</w:t>
+      </w:r>
+      <w:r>
+        <w:t> :</w:t>
+      </w:r>
+      <w:bookmarkEnd w:id="17"/>
     </w:p>
     <w:p/>
     <w:p>
+      <w:r>
+        <w:rPr>
+          <w:noProof/>
+        </w:rPr>
+        <w:drawing>
+          <wp:inline distT="0" distB="0" distL="0" distR="0">
+            <wp:extent cx="4819650" cy="6143625"/>
+            <wp:effectExtent l="0" t="0" r="0" b="9525"/>
+            <wp:docPr id="1" name="Image 1"/>
+            <wp:cNvGraphicFramePr>
+              <a:graphicFrameLocks xmlns:a="http://schemas.openxmlformats.org/drawingml/2006/main" noChangeAspect="1"/>
+            </wp:cNvGraphicFramePr>
+            <a:graphic xmlns:a="http://schemas.openxmlformats.org/drawingml/2006/main">
+              <a:graphicData uri="http://schemas.openxmlformats.org/drawingml/2006/picture">
+                <pic:pic xmlns:pic="http://schemas.openxmlformats.org/drawingml/2006/picture">
+                  <pic:nvPicPr>
+                    <pic:cNvPr id="1" name="ModelGlob.png"/>
+                    <pic:cNvPicPr/>
+                  </pic:nvPicPr>
+                  <pic:blipFill>
+                    <a:blip r:embed="rId12">
+                      <a:extLst>
+                        <a:ext uri="{28A0092B-C50C-407E-A947-70E740481C1C}">
+                          <a14:useLocalDpi xmlns:a14="http://schemas.microsoft.com/office/drawing/2010/main" val="0"/>
+                        </a:ext>
+                      </a:extLst>
+                    </a:blip>
+                    <a:stretch>
+                      <a:fillRect/>
+                    </a:stretch>
+                  </pic:blipFill>
+                  <pic:spPr>
+                    <a:xfrm>
+                      <a:off x="0" y="0"/>
+                      <a:ext cx="4819650" cy="6143625"/>
+                    </a:xfrm>
+                    <a:prstGeom prst="rect">
+                      <a:avLst/>
+                    </a:prstGeom>
+                  </pic:spPr>
+                </pic:pic>
+              </a:graphicData>
+            </a:graphic>
+          </wp:inline>
+        </w:drawing>
+      </w:r>
+    </w:p>
+    <w:p>
+      <w:pPr>
+        <w:spacing w:after="0" w:line="240" w:lineRule="auto"/>
+      </w:pPr>
+      <w:r>
+        <w:br w:type="page"/>
+      </w:r>
+    </w:p>
+    <w:p/>
+    <w:p>
+      <w:pPr>
+        <w:pStyle w:val="Titre3"/>
+      </w:pPr>
+      <w:bookmarkStart w:id="18" w:name="_Toc530061038"/>
+      <w:r>
+        <w:t xml:space="preserve">Package </w:t>
+      </w:r>
+      <w:proofErr w:type="spellStart"/>
+      <w:r>
+        <w:t>XMLHelpers</w:t>
+      </w:r>
+      <w:proofErr w:type="spellEnd"/>
+      <w:r>
+        <w:t> :</w:t>
+      </w:r>
+      <w:bookmarkEnd w:id="18"/>
+    </w:p>
+    <w:p/>
+    <w:p>
+      <w:r>
+        <w:rPr>
+          <w:noProof/>
+        </w:rPr>
+        <w:drawing>
+          <wp:inline distT="0" distB="0" distL="0" distR="0">
+            <wp:extent cx="5543550" cy="2495550"/>
+            <wp:effectExtent l="0" t="0" r="0" b="0"/>
+            <wp:docPr id="2" name="Image 2"/>
+            <wp:cNvGraphicFramePr>
+              <a:graphicFrameLocks xmlns:a="http://schemas.openxmlformats.org/drawingml/2006/main" noChangeAspect="1"/>
+            </wp:cNvGraphicFramePr>
+            <a:graphic xmlns:a="http://schemas.openxmlformats.org/drawingml/2006/main">
+              <a:graphicData uri="http://schemas.openxmlformats.org/drawingml/2006/picture">
+                <pic:pic xmlns:pic="http://schemas.openxmlformats.org/drawingml/2006/picture">
+                  <pic:nvPicPr>
+                    <pic:cNvPr id="2" name="ModelHelper.png"/>
+                    <pic:cNvPicPr/>
+                  </pic:nvPicPr>
+                  <pic:blipFill>
+                    <a:blip r:embed="rId13">
+                      <a:extLst>
+                        <a:ext uri="{28A0092B-C50C-407E-A947-70E740481C1C}">
+                          <a14:useLocalDpi xmlns:a14="http://schemas.microsoft.com/office/drawing/2010/main" val="0"/>
+                        </a:ext>
+                      </a:extLst>
+                    </a:blip>
+                    <a:stretch>
+                      <a:fillRect/>
+                    </a:stretch>
+                  </pic:blipFill>
+                  <pic:spPr>
+                    <a:xfrm>
+                      <a:off x="0" y="0"/>
+                      <a:ext cx="5543550" cy="2495550"/>
+                    </a:xfrm>
+                    <a:prstGeom prst="rect">
+                      <a:avLst/>
+                    </a:prstGeom>
+                  </pic:spPr>
+                </pic:pic>
+              </a:graphicData>
+            </a:graphic>
+          </wp:inline>
+        </w:drawing>
+      </w:r>
+    </w:p>
+    <w:p/>
+    <w:p>
+      <w:pPr>
+        <w:pStyle w:val="Titre3"/>
+      </w:pPr>
+      <w:bookmarkStart w:id="19" w:name="_Toc530061039"/>
+      <w:r>
+        <w:t>Package Métier :</w:t>
+      </w:r>
+      <w:bookmarkEnd w:id="19"/>
+    </w:p>
+    <w:p/>
+    <w:p>
+      <w:r>
+        <w:rPr>
+          <w:noProof/>
+        </w:rPr>
+        <w:drawing>
+          <wp:inline distT="0" distB="0" distL="0" distR="0">
+            <wp:extent cx="6645910" cy="5245735"/>
+            <wp:effectExtent l="0" t="0" r="2540" b="0"/>
+            <wp:docPr id="9" name="Image 9"/>
+            <wp:cNvGraphicFramePr>
+              <a:graphicFrameLocks xmlns:a="http://schemas.openxmlformats.org/drawingml/2006/main" noChangeAspect="1"/>
+            </wp:cNvGraphicFramePr>
+            <a:graphic xmlns:a="http://schemas.openxmlformats.org/drawingml/2006/main">
+              <a:graphicData uri="http://schemas.openxmlformats.org/drawingml/2006/picture">
+                <pic:pic xmlns:pic="http://schemas.openxmlformats.org/drawingml/2006/picture">
+                  <pic:nvPicPr>
+                    <pic:cNvPr id="9" name="ModelMetier.png"/>
+                    <pic:cNvPicPr/>
+                  </pic:nvPicPr>
+                  <pic:blipFill>
+                    <a:blip r:embed="rId14">
+                      <a:extLst>
+                        <a:ext uri="{28A0092B-C50C-407E-A947-70E740481C1C}">
+                          <a14:useLocalDpi xmlns:a14="http://schemas.microsoft.com/office/drawing/2010/main" val="0"/>
+                        </a:ext>
+                      </a:extLst>
+                    </a:blip>
+                    <a:stretch>
+                      <a:fillRect/>
+                    </a:stretch>
+                  </pic:blipFill>
+                  <pic:spPr>
+                    <a:xfrm>
+                      <a:off x="0" y="0"/>
+                      <a:ext cx="6645910" cy="5245735"/>
+                    </a:xfrm>
+                    <a:prstGeom prst="rect">
+                      <a:avLst/>
+                    </a:prstGeom>
+                  </pic:spPr>
+                </pic:pic>
+              </a:graphicData>
+            </a:graphic>
+          </wp:inline>
+        </w:drawing>
+      </w:r>
+    </w:p>
+    <w:p/>
+    <w:p>
+      <w:pPr>
+        <w:pStyle w:val="Titre3"/>
+      </w:pPr>
+      <w:bookmarkStart w:id="20" w:name="_Toc530061040"/>
+      <w:r>
+        <w:t>Package Calcules :</w:t>
+      </w:r>
+      <w:bookmarkEnd w:id="20"/>
+    </w:p>
+    <w:p/>
+    <w:p>
+      <w:r>
+        <w:rPr>
+          <w:noProof/>
+        </w:rPr>
+        <w:drawing>
+          <wp:inline distT="0" distB="0" distL="0" distR="0">
+            <wp:extent cx="6645910" cy="1532890"/>
+            <wp:effectExtent l="0" t="0" r="2540" b="0"/>
+            <wp:docPr id="12" name="Image 12"/>
+            <wp:cNvGraphicFramePr>
+              <a:graphicFrameLocks xmlns:a="http://schemas.openxmlformats.org/drawingml/2006/main" noChangeAspect="1"/>
+            </wp:cNvGraphicFramePr>
+            <a:graphic xmlns:a="http://schemas.openxmlformats.org/drawingml/2006/main">
+              <a:graphicData uri="http://schemas.openxmlformats.org/drawingml/2006/picture">
+                <pic:pic xmlns:pic="http://schemas.openxmlformats.org/drawingml/2006/picture">
+                  <pic:nvPicPr>
+                    <pic:cNvPr id="12" name="ModelCalcul.png"/>
+                    <pic:cNvPicPr/>
+                  </pic:nvPicPr>
+                  <pic:blipFill>
+                    <a:blip r:embed="rId15" cstate="print">
+                      <a:extLst>
+                        <a:ext uri="{28A0092B-C50C-407E-A947-70E740481C1C}">
+                          <a14:useLocalDpi xmlns:a14="http://schemas.microsoft.com/office/drawing/2010/main" val="0"/>
+                        </a:ext>
+                      </a:extLst>
+                    </a:blip>
+                    <a:stretch>
+                      <a:fillRect/>
+                    </a:stretch>
+                  </pic:blipFill>
+                  <pic:spPr>
+                    <a:xfrm>
+                      <a:off x="0" y="0"/>
+                      <a:ext cx="6645910" cy="1532890"/>
+                    </a:xfrm>
+                    <a:prstGeom prst="rect">
+                      <a:avLst/>
+                    </a:prstGeom>
+                  </pic:spPr>
+                </pic:pic>
+              </a:graphicData>
+            </a:graphic>
+          </wp:inline>
+        </w:drawing>
+      </w:r>
+    </w:p>
+    <w:p>
+      <w:pPr>
+        <w:spacing w:after="0" w:line="240" w:lineRule="auto"/>
+      </w:pPr>
+      <w:r>
+        <w:br w:type="page"/>
+      </w:r>
+    </w:p>
+    <w:p>
       <w:pPr>
         <w:pStyle w:val="Titre2"/>
       </w:pPr>
-      <w:bookmarkStart w:id="17" w:name="_Toc530118101"/>
-      <w:r>
-        <w:t>Package Modèle :</w:t>
-      </w:r>
-      <w:bookmarkEnd w:id="17"/>
+      <w:bookmarkStart w:id="21" w:name="_Toc530061041"/>
+      <w:r>
+        <w:lastRenderedPageBreak/>
+        <w:t>Package Vue :</w:t>
+      </w:r>
+      <w:bookmarkEnd w:id="21"/>
+    </w:p>
+    <w:p>
+      <w:r>
+        <w:rPr>
+          <w:noProof/>
+        </w:rPr>
+        <w:drawing>
+          <wp:inline distT="0" distB="0" distL="0" distR="0">
+            <wp:extent cx="4262398" cy="8611737"/>
+            <wp:effectExtent l="0" t="0" r="5080" b="0"/>
+            <wp:docPr id="13" name="Image 13"/>
+            <wp:cNvGraphicFramePr>
+              <a:graphicFrameLocks xmlns:a="http://schemas.openxmlformats.org/drawingml/2006/main" noChangeAspect="1"/>
+            </wp:cNvGraphicFramePr>
+            <a:graphic xmlns:a="http://schemas.openxmlformats.org/drawingml/2006/main">
+              <a:graphicData uri="http://schemas.openxmlformats.org/drawingml/2006/picture">
+                <pic:pic xmlns:pic="http://schemas.openxmlformats.org/drawingml/2006/picture">
+                  <pic:nvPicPr>
+                    <pic:cNvPr id="13" name="Vue.png"/>
+                    <pic:cNvPicPr/>
+                  </pic:nvPicPr>
+                  <pic:blipFill>
+                    <a:blip r:embed="rId16">
+                      <a:extLst>
+                        <a:ext uri="{28A0092B-C50C-407E-A947-70E740481C1C}">
+                          <a14:useLocalDpi xmlns:a14="http://schemas.microsoft.com/office/drawing/2010/main" val="0"/>
+                        </a:ext>
+                      </a:extLst>
+                    </a:blip>
+                    <a:stretch>
+                      <a:fillRect/>
+                    </a:stretch>
+                  </pic:blipFill>
+                  <pic:spPr>
+                    <a:xfrm>
+                      <a:off x="0" y="0"/>
+                      <a:ext cx="4268624" cy="8624317"/>
+                    </a:xfrm>
+                    <a:prstGeom prst="rect">
+                      <a:avLst/>
+                    </a:prstGeom>
+                  </pic:spPr>
+                </pic:pic>
+              </a:graphicData>
+            </a:graphic>
+          </wp:inline>
+        </w:drawing>
+      </w:r>
+    </w:p>
+    <w:p>
+      <w:pPr>
+        <w:spacing w:after="0" w:line="240" w:lineRule="auto"/>
+      </w:pPr>
+      <w:r>
+        <w:br w:type="page"/>
+      </w:r>
     </w:p>
     <w:p/>
     <w:p>
       <w:pPr>
-        <w:pStyle w:val="Titre3"/>
-      </w:pPr>
-      <w:bookmarkStart w:id="18" w:name="_Toc530118102"/>
-      <w:r>
-        <w:t xml:space="preserve">Package </w:t>
-      </w:r>
-      <w:proofErr w:type="spellStart"/>
-      <w:r>
-        <w:t>XMLHelpers</w:t>
-      </w:r>
-      <w:proofErr w:type="spellEnd"/>
-      <w:r>
-        <w:t> :</w:t>
-      </w:r>
-      <w:bookmarkEnd w:id="18"/>
+        <w:pStyle w:val="Titre2"/>
+      </w:pPr>
+      <w:bookmarkStart w:id="22" w:name="_Toc530061042"/>
+      <w:r>
+        <w:t>Package Contrôleur :</w:t>
+      </w:r>
+      <w:bookmarkEnd w:id="22"/>
     </w:p>
     <w:p/>
     <w:p>
-      <w:pPr>
-        <w:pStyle w:val="Titre3"/>
-      </w:pPr>
-      <w:bookmarkStart w:id="19" w:name="_Toc530118103"/>
-      <w:r>
-        <w:t>Package Métier :</w:t>
-      </w:r>
-      <w:bookmarkEnd w:id="19"/>
-    </w:p>
-    <w:p/>
-    <w:p>
-      <w:pPr>
-        <w:pStyle w:val="Titre3"/>
-      </w:pPr>
-      <w:bookmarkStart w:id="20" w:name="_Toc530118104"/>
-      <w:r>
-        <w:t>Package Calcules :</w:t>
-      </w:r>
-      <w:bookmarkEnd w:id="20"/>
-    </w:p>
-    <w:p/>
-    <w:p>
-      <w:pPr>
-        <w:pStyle w:val="Titre2"/>
-      </w:pPr>
-      <w:bookmarkStart w:id="21" w:name="_Toc530118105"/>
-      <w:r>
-        <w:t>Package Vue :</w:t>
-      </w:r>
-      <w:bookmarkEnd w:id="21"/>
-    </w:p>
-    <w:p/>
-    <w:p>
-      <w:pPr>
-        <w:pStyle w:val="Titre2"/>
-      </w:pPr>
-      <w:bookmarkStart w:id="22" w:name="_Toc530118106"/>
-      <w:r>
-        <w:t>Package Contrôleur :</w:t>
-      </w:r>
-      <w:bookmarkEnd w:id="22"/>
-    </w:p>
-    <w:p/>
+      <w:r>
+        <w:rPr>
+          <w:noProof/>
+        </w:rPr>
+        <w:drawing>
+          <wp:inline distT="0" distB="0" distL="0" distR="0">
+            <wp:extent cx="3471030" cy="8283962"/>
+            <wp:effectExtent l="0" t="0" r="0" b="3175"/>
+            <wp:docPr id="14" name="Image 14"/>
+            <wp:cNvGraphicFramePr>
+              <a:graphicFrameLocks xmlns:a="http://schemas.openxmlformats.org/drawingml/2006/main" noChangeAspect="1"/>
+            </wp:cNvGraphicFramePr>
+            <a:graphic xmlns:a="http://schemas.openxmlformats.org/drawingml/2006/main">
+              <a:graphicData uri="http://schemas.openxmlformats.org/drawingml/2006/picture">
+                <pic:pic xmlns:pic="http://schemas.openxmlformats.org/drawingml/2006/picture">
+                  <pic:nvPicPr>
+                    <pic:cNvPr id="14" name="Controleur.png"/>
+                    <pic:cNvPicPr/>
+                  </pic:nvPicPr>
+                  <pic:blipFill>
+                    <a:blip r:embed="rId17" cstate="print">
+                      <a:extLst>
+                        <a:ext uri="{28A0092B-C50C-407E-A947-70E740481C1C}">
+                          <a14:useLocalDpi xmlns:a14="http://schemas.microsoft.com/office/drawing/2010/main" val="0"/>
+                        </a:ext>
+                      </a:extLst>
+                    </a:blip>
+                    <a:stretch>
+                      <a:fillRect/>
+                    </a:stretch>
+                  </pic:blipFill>
+                  <pic:spPr>
+                    <a:xfrm>
+                      <a:off x="0" y="0"/>
+                      <a:ext cx="3477655" cy="8299774"/>
+                    </a:xfrm>
+                    <a:prstGeom prst="rect">
+                      <a:avLst/>
+                    </a:prstGeom>
+                  </pic:spPr>
+                </pic:pic>
+              </a:graphicData>
+            </a:graphic>
+          </wp:inline>
+        </w:drawing>
+      </w:r>
+    </w:p>
     <w:p>
       <w:pPr>
         <w:spacing w:after="0" w:line="240" w:lineRule="auto"/>
@@ -8277,7 +8635,8 @@
       <w:pPr>
         <w:pStyle w:val="Titre1"/>
       </w:pPr>
-      <w:bookmarkStart w:id="23" w:name="_Toc530118107"/>
+      <w:bookmarkStart w:id="23" w:name="_Toc530061033"/>
+      <w:bookmarkStart w:id="24" w:name="_Toc530061043"/>
       <w:r>
         <w:lastRenderedPageBreak/>
         <w:t>Comparaison des diagrammes de classes :</w:t>
@@ -8290,6 +8649,14 @@
         <w:tab/>
         <w:t xml:space="preserve">Au cours de ce projet, nous avons dû modifier notre organisation avec le progrès de celui-ci car nous avons, afin de permettre un meilleur fonctionnement de plusieurs éléments. En effet, </w:t>
       </w:r>
+      <w:r>
+        <w:t xml:space="preserve">on peut constater une très nette complexification des diagrammes, notamment pour le package Vue mais aussi pour le contrôleur. En effet, si le modèle à relativement peut évoluer au cours de cette itération, les deux autres packages se sont considérablement complexifié afin de prendre en compte davantage de </w:t>
+      </w:r>
+      <w:r>
+        <w:t xml:space="preserve">cas d’utilisation et une meilleur gestion des erreurs. </w:t>
+      </w:r>
+      <w:bookmarkStart w:id="25" w:name="_GoBack"/>
+      <w:bookmarkEnd w:id="25"/>
     </w:p>
     <w:p/>
     <w:p/>
@@ -8306,18 +8673,86 @@
       <w:pPr>
         <w:pStyle w:val="Titre1"/>
       </w:pPr>
-      <w:bookmarkStart w:id="24" w:name="_Toc530118108"/>
+      <w:bookmarkStart w:id="26" w:name="_Toc530061034"/>
       <w:r>
         <w:lastRenderedPageBreak/>
         <w:t>Couverture des tests :</w:t>
       </w:r>
-      <w:bookmarkEnd w:id="24"/>
+      <w:bookmarkEnd w:id="26"/>
+    </w:p>
+    <w:p/>
+    <w:p>
+      <w:r>
+        <w:rPr>
+          <w:noProof/>
+          <w:lang w:eastAsia="fr-FR"/>
+        </w:rPr>
+        <w:drawing>
+          <wp:inline distT="0" distB="0" distL="0" distR="0">
+            <wp:extent cx="6960870" cy="2486686"/>
+            <wp:effectExtent l="0" t="0" r="0" b="8890"/>
+            <wp:docPr id="4" name="Image 4"/>
+            <wp:cNvGraphicFramePr>
+              <a:graphicFrameLocks xmlns:a="http://schemas.openxmlformats.org/drawingml/2006/main" noChangeAspect="1"/>
+            </wp:cNvGraphicFramePr>
+            <a:graphic xmlns:a="http://schemas.openxmlformats.org/drawingml/2006/main">
+              <a:graphicData uri="http://schemas.openxmlformats.org/drawingml/2006/picture">
+                <pic:pic xmlns:pic="http://schemas.openxmlformats.org/drawingml/2006/picture">
+                  <pic:nvPicPr>
+                    <pic:cNvPr id="4" name="BB0FFE3.tmp"/>
+                    <pic:cNvPicPr/>
+                  </pic:nvPicPr>
+                  <pic:blipFill rotWithShape="1">
+                    <a:blip r:embed="rId18">
+                      <a:extLst>
+                        <a:ext uri="{28A0092B-C50C-407E-A947-70E740481C1C}">
+                          <a14:useLocalDpi xmlns:a14="http://schemas.microsoft.com/office/drawing/2010/main" val="0"/>
+                        </a:ext>
+                      </a:extLst>
+                    </a:blip>
+                    <a:srcRect l="1730" t="21314" r="22386" b="28988"/>
+                    <a:stretch/>
+                  </pic:blipFill>
+                  <pic:spPr bwMode="auto">
+                    <a:xfrm>
+                      <a:off x="0" y="0"/>
+                      <a:ext cx="6962866" cy="2487399"/>
+                    </a:xfrm>
+                    <a:prstGeom prst="rect">
+                      <a:avLst/>
+                    </a:prstGeom>
+                    <a:ln>
+                      <a:noFill/>
+                    </a:ln>
+                    <a:extLst>
+                      <a:ext uri="{53640926-AAD7-44D8-BBD7-CCE9431645EC}">
+                        <a14:shadowObscured xmlns:a14="http://schemas.microsoft.com/office/drawing/2010/main"/>
+                      </a:ext>
+                    </a:extLst>
+                  </pic:spPr>
+                </pic:pic>
+              </a:graphicData>
+            </a:graphic>
+          </wp:inline>
+        </w:drawing>
+      </w:r>
     </w:p>
     <w:p/>
     <w:p/>
     <w:p/>
     <w:p/>
     <w:p/>
+    <w:p/>
+    <w:p/>
+    <w:p/>
+    <w:p/>
+    <w:p/>
+    <w:p/>
+    <w:p/>
+    <w:p/>
+    <w:p/>
+    <w:p/>
+    <w:p/>
     <w:p>
       <w:pPr>
         <w:spacing w:after="0" w:line="240" w:lineRule="auto"/>
@@ -8330,18 +8765,26 @@
       <w:pPr>
         <w:pStyle w:val="Titre1"/>
       </w:pPr>
-      <w:bookmarkStart w:id="25" w:name="_Toc530118109"/>
       <w:r>
         <w:lastRenderedPageBreak/>
         <w:t>Bilan technique et humain :</w:t>
       </w:r>
-      <w:bookmarkEnd w:id="25"/>
+      <w:bookmarkEnd w:id="24"/>
     </w:p>
     <w:p/>
+    <w:p/>
     <w:p>
       <w:r>
         <w:tab/>
-        <w:t>Au cours de ce projet, nous avons pu développer de nombreuses compétences techniques afin de parvenir à réaliser les fonctionnalités demandées par le cahier des charges mais pas seulement. En effet, nous avons également dû mettre en place une organisation efficace afin de tirer plein parti de la totalité de l’hexanome tout en gardant une cohérence la plus importante possible.</w:t>
+        <w:t>Au cours de ce projet, nous avons pu développer de nombreuses compétences techniques afin de parvenir à réaliser les fonctionnalités demandées par le cahier des charges mais pas seulement. En effet, nous avons également dû mettre en place une organisation efficace afin de tirer plein parti de la totalité de l’</w:t>
+      </w:r>
+      <w:proofErr w:type="spellStart"/>
+      <w:r>
+        <w:t>hexanome</w:t>
+      </w:r>
+      <w:proofErr w:type="spellEnd"/>
+      <w:r>
+        <w:t xml:space="preserve"> tout en gardant une cohérence la plus importante possible.</w:t>
       </w:r>
     </w:p>
     <w:p>
@@ -8361,45 +8804,30 @@
     <w:p>
       <w:r>
         <w:tab/>
-        <w:t>Pour la partie plus organisationnelle de ce projet, nous avons dû mettre en place des méthodes de coordinations afin de maximiser l’efficacité d’un groupe de 7 personne, en passant par des logiciels comme « </w:t>
-      </w:r>
-      <w:proofErr w:type="spellStart"/>
-      <w:r>
-        <w:t>Trello</w:t>
-      </w:r>
-      <w:proofErr w:type="spellEnd"/>
-      <w:r>
-        <w:t xml:space="preserve"> » pour la conception, « Git » pour le partage et le versionnage du code. Nous avons également </w:t>
-      </w:r>
-      <w:r>
-        <w:t>réalisé</w:t>
-      </w:r>
-      <w:r>
-        <w:t xml:space="preserve"> des bilans de groupe de manière régulière afin de déterminer les taches à effectuer, de prioriser celles-ci et de résoudre en commun des problèmes au niveau du fonctionnement de l’application.</w:t>
-      </w:r>
-      <w:r>
-        <w:t xml:space="preserve"> Ainsi, nous avons pu réaliser de manière concrète l’évolution d’un planning dans le cadre d’un projet, car de nombreuses modifications que ce soit au niveau de la conception ou de l’organisation ont été nécessaire afin d’obtenir un code plus optimal.</w:t>
+        <w:t>Pour la partie plus organisationnelle de ce projet, nous avons dû mettre en place des méthodes de coordinations afin de maximiser l’efficacité d’un groupe de 7 personne, en passant par des logiciels comme « Trello » pour la conception, « Git » pour le partage et le versionnage du code. Nous avons également réalisé des bilans de groupe de manière régulière afin de déterminer les taches à effectuer, de prioriser celles-ci et de résoudre en commun des problèmes au niveau du fonctionnement de l’application. Ainsi, nous avons pu réaliser de manière concrète l’évolution d’un planning dans le cadre d’un projet, car de nombreuses modifications que ce soit au niveau de la conception ou de l’organisation ont été nécessaire afin d’obtenir un code plus optimal.</w:t>
       </w:r>
     </w:p>
     <w:p>
       <w:r>
         <w:tab/>
-        <w:t>Pour finir, nous pouvons constater que</w:t>
-      </w:r>
-      <w:r>
-        <w:t xml:space="preserve"> ce projet nous aura beaucoup apporté tant par sa charge de travail plus conséquente que les projets de 3IF, que la taille du groupe de travail permettant une progression plus rapide et une réalisation plus complète, ou encore le format avec deux séances par semaines permettant de véritablement mettre en place une organisation commune. Ce PLD nous a donc offert une vision beaucoup plus concrète de la réalisation de projet informatique en entreprise, bien plus proche des travaux réalisés lors de nos stages respectifs que de ceux mis en œuvre durant la 3IF.</w:t>
+        <w:t>Pour finir, nous pouvons constater que ce projet nous aura beaucoup apporté tant par sa charge de travail plus conséquente que les projets de 3IF, que la taille du groupe de travail permettant une progression plus rapide et une réalisation plus complète, ou encore le format avec deux séances par semaines permettant de véritablement mettre en place une organisation commune. Ce PLD nous a donc offert une vision beaucoup plus concrète de la réalisation de projet informatique en entreprise, bien plus proche des travaux réalisés lors de nos stages respectifs que de ceux mis en œuvre durant la 3IF.</w:t>
       </w:r>
     </w:p>
     <w:p>
       <w:r>
         <w:tab/>
-        <w:t xml:space="preserve">Cependant, nous nous sommes heurté à certaines difficultés au long du projet comme la taille inhabituelle de l’équipe qui pouvait mener à certaines confusions dans l’organisation et le partage de la charge de travail, à des incohérences au niveau du code ou encore à des erreurs de coordinations. </w:t>
-      </w:r>
-      <w:bookmarkStart w:id="26" w:name="_GoBack"/>
-      <w:bookmarkEnd w:id="26"/>
+        <w:t>Cependant, nous nous sommes heurté</w:t>
+      </w:r>
+      <w:r>
+        <w:t>s</w:t>
+      </w:r>
+      <w:r>
+        <w:t xml:space="preserve"> à certaines difficultés au long du projet comme la taille inhabituelle de l’équipe qui pouvait mener à certaines confusions dans l’organisation et le partage de la charge de travail, à des incohérences au niveau du code ou encore à des erreurs de coordinations. </w:t>
+      </w:r>
     </w:p>
     <w:p/>
     <w:p/>
+    <w:p/>
     <w:p>
       <w:pPr>
         <w:spacing w:after="0" w:line="240" w:lineRule="auto"/>
@@ -8413,7 +8841,7 @@
         <w:pStyle w:val="Titre1"/>
       </w:pPr>
       <w:bookmarkStart w:id="27" w:name="_Toc528309835"/>
-      <w:bookmarkStart w:id="28" w:name="_Toc530118110"/>
+      <w:bookmarkStart w:id="28" w:name="_Toc530061044"/>
       <w:r>
         <w:lastRenderedPageBreak/>
         <w:t>Glossaire :</w:t>
@@ -8512,7 +8940,7 @@
     </w:p>
     <w:p/>
     <w:sectPr>
-      <w:footerReference w:type="default" r:id="rId12"/>
+      <w:footerReference w:type="default" r:id="rId19"/>
       <w:pgSz w:w="11906" w:h="16838"/>
       <w:pgMar w:top="720" w:right="720" w:bottom="765" w:left="720" w:header="0" w:footer="708" w:gutter="0"/>
       <w:cols w:space="720"/>
@@ -8524,7 +8952,7 @@
 </file>
 
 <file path=word/endnotes.xml><?xml version="1.0" encoding="utf-8"?>
-<w:endnotes xmlns:wpc="http://schemas.microsoft.com/office/word/2010/wordprocessingCanvas" xmlns:cx="http://schemas.microsoft.com/office/drawing/2014/chartex" xmlns:cx1="http://schemas.microsoft.com/office/drawing/2015/9/8/chartex" xmlns:mc="http://schemas.openxmlformats.org/markup-compatibility/2006" xmlns:o="urn:schemas-microsoft-com:office:office" xmlns:r="http://schemas.openxmlformats.org/officeDocument/2006/relationships" xmlns:m="http://schemas.openxmlformats.org/officeDocument/2006/math" xmlns:v="urn:schemas-microsoft-com:vml" xmlns:wp14="http://schemas.microsoft.com/office/word/2010/wordprocessingDrawing" xmlns:wp="http://schemas.openxmlformats.org/drawingml/2006/wordprocessingDrawing" xmlns:w10="urn:schemas-microsoft-com:office:word" xmlns:w="http://schemas.openxmlformats.org/wordprocessingml/2006/main" xmlns:w14="http://schemas.microsoft.com/office/word/2010/wordml" xmlns:w15="http://schemas.microsoft.com/office/word/2012/wordml" xmlns:w16se="http://schemas.microsoft.com/office/word/2015/wordml/symex" xmlns:wpg="http://schemas.microsoft.com/office/word/2010/wordprocessingGroup" xmlns:wpi="http://schemas.microsoft.com/office/word/2010/wordprocessingInk" xmlns:wne="http://schemas.microsoft.com/office/word/2006/wordml" xmlns:wps="http://schemas.microsoft.com/office/word/2010/wordprocessingShape" mc:Ignorable="w14 w15 w16se wp14">
+<w:endnotes xmlns:wpc="http://schemas.microsoft.com/office/word/2010/wordprocessingCanvas" xmlns:cx="http://schemas.microsoft.com/office/drawing/2014/chartex" xmlns:cx1="http://schemas.microsoft.com/office/drawing/2015/9/8/chartex" xmlns:cx2="http://schemas.microsoft.com/office/drawing/2015/10/21/chartex" xmlns:cx3="http://schemas.microsoft.com/office/drawing/2016/5/9/chartex" xmlns:cx4="http://schemas.microsoft.com/office/drawing/2016/5/10/chartex" xmlns:cx5="http://schemas.microsoft.com/office/drawing/2016/5/11/chartex" xmlns:cx6="http://schemas.microsoft.com/office/drawing/2016/5/12/chartex" xmlns:cx7="http://schemas.microsoft.com/office/drawing/2016/5/13/chartex" xmlns:cx8="http://schemas.microsoft.com/office/drawing/2016/5/14/chartex" xmlns:mc="http://schemas.openxmlformats.org/markup-compatibility/2006" xmlns:aink="http://schemas.microsoft.com/office/drawing/2016/ink" xmlns:am3d="http://schemas.microsoft.com/office/drawing/2017/model3d" xmlns:o="urn:schemas-microsoft-com:office:office" xmlns:r="http://schemas.openxmlformats.org/officeDocument/2006/relationships" xmlns:m="http://schemas.openxmlformats.org/officeDocument/2006/math" xmlns:v="urn:schemas-microsoft-com:vml" xmlns:wp14="http://schemas.microsoft.com/office/word/2010/wordprocessingDrawing" xmlns:wp="http://schemas.openxmlformats.org/drawingml/2006/wordprocessingDrawing" xmlns:w10="urn:schemas-microsoft-com:office:word" xmlns:w="http://schemas.openxmlformats.org/wordprocessingml/2006/main" xmlns:w14="http://schemas.microsoft.com/office/word/2010/wordml" xmlns:w15="http://schemas.microsoft.com/office/word/2012/wordml" xmlns:w16cid="http://schemas.microsoft.com/office/word/2016/wordml/cid" xmlns:w16se="http://schemas.microsoft.com/office/word/2015/wordml/symex" xmlns:wpg="http://schemas.microsoft.com/office/word/2010/wordprocessingGroup" xmlns:wpi="http://schemas.microsoft.com/office/word/2010/wordprocessingInk" xmlns:wne="http://schemas.microsoft.com/office/word/2006/wordml" xmlns:wps="http://schemas.microsoft.com/office/word/2010/wordprocessingShape" mc:Ignorable="w14 w15 w16se w16cid wp14">
   <w:endnote w:type="separator" w:id="-1">
     <w:p>
       <w:pPr>
@@ -8549,7 +8977,7 @@
 </file>
 
 <file path=word/footer1.xml><?xml version="1.0" encoding="utf-8"?>
-<w:ftr xmlns:wpc="http://schemas.microsoft.com/office/word/2010/wordprocessingCanvas" xmlns:cx="http://schemas.microsoft.com/office/drawing/2014/chartex" xmlns:cx1="http://schemas.microsoft.com/office/drawing/2015/9/8/chartex" xmlns:mc="http://schemas.openxmlformats.org/markup-compatibility/2006" xmlns:o="urn:schemas-microsoft-com:office:office" xmlns:r="http://schemas.openxmlformats.org/officeDocument/2006/relationships" xmlns:m="http://schemas.openxmlformats.org/officeDocument/2006/math" xmlns:v="urn:schemas-microsoft-com:vml" xmlns:wp14="http://schemas.microsoft.com/office/word/2010/wordprocessingDrawing" xmlns:wp="http://schemas.openxmlformats.org/drawingml/2006/wordprocessingDrawing" xmlns:w10="urn:schemas-microsoft-com:office:word" xmlns:w="http://schemas.openxmlformats.org/wordprocessingml/2006/main" xmlns:w14="http://schemas.microsoft.com/office/word/2010/wordml" xmlns:w15="http://schemas.microsoft.com/office/word/2012/wordml" xmlns:w16se="http://schemas.microsoft.com/office/word/2015/wordml/symex" xmlns:wpg="http://schemas.microsoft.com/office/word/2010/wordprocessingGroup" xmlns:wpi="http://schemas.microsoft.com/office/word/2010/wordprocessingInk" xmlns:wne="http://schemas.microsoft.com/office/word/2006/wordml" xmlns:wps="http://schemas.microsoft.com/office/word/2010/wordprocessingShape" mc:Ignorable="w14 w15 w16se wp14">
+<w:ftr xmlns:wpc="http://schemas.microsoft.com/office/word/2010/wordprocessingCanvas" xmlns:cx="http://schemas.microsoft.com/office/drawing/2014/chartex" xmlns:cx1="http://schemas.microsoft.com/office/drawing/2015/9/8/chartex" xmlns:cx2="http://schemas.microsoft.com/office/drawing/2015/10/21/chartex" xmlns:cx3="http://schemas.microsoft.com/office/drawing/2016/5/9/chartex" xmlns:cx4="http://schemas.microsoft.com/office/drawing/2016/5/10/chartex" xmlns:cx5="http://schemas.microsoft.com/office/drawing/2016/5/11/chartex" xmlns:cx6="http://schemas.microsoft.com/office/drawing/2016/5/12/chartex" xmlns:cx7="http://schemas.microsoft.com/office/drawing/2016/5/13/chartex" xmlns:cx8="http://schemas.microsoft.com/office/drawing/2016/5/14/chartex" xmlns:mc="http://schemas.openxmlformats.org/markup-compatibility/2006" xmlns:aink="http://schemas.microsoft.com/office/drawing/2016/ink" xmlns:am3d="http://schemas.microsoft.com/office/drawing/2017/model3d" xmlns:o="urn:schemas-microsoft-com:office:office" xmlns:r="http://schemas.openxmlformats.org/officeDocument/2006/relationships" xmlns:m="http://schemas.openxmlformats.org/officeDocument/2006/math" xmlns:v="urn:schemas-microsoft-com:vml" xmlns:wp14="http://schemas.microsoft.com/office/word/2010/wordprocessingDrawing" xmlns:wp="http://schemas.openxmlformats.org/drawingml/2006/wordprocessingDrawing" xmlns:w10="urn:schemas-microsoft-com:office:word" xmlns:w="http://schemas.openxmlformats.org/wordprocessingml/2006/main" xmlns:w14="http://schemas.microsoft.com/office/word/2010/wordml" xmlns:w15="http://schemas.microsoft.com/office/word/2012/wordml" xmlns:w16cid="http://schemas.microsoft.com/office/word/2016/wordml/cid" xmlns:w16se="http://schemas.microsoft.com/office/word/2015/wordml/symex" xmlns:wpg="http://schemas.microsoft.com/office/word/2010/wordprocessingGroup" xmlns:wpi="http://schemas.microsoft.com/office/word/2010/wordprocessingInk" xmlns:wne="http://schemas.microsoft.com/office/word/2006/wordml" xmlns:wps="http://schemas.microsoft.com/office/word/2010/wordprocessingShape" mc:Ignorable="w14 w15 w16se w16cid wp14">
   <w:p>
     <w:pPr>
       <w:pStyle w:val="Pieddepage"/>
@@ -8569,7 +8997,7 @@
 </file>
 
 <file path=word/footnotes.xml><?xml version="1.0" encoding="utf-8"?>
-<w:footnotes xmlns:wpc="http://schemas.microsoft.com/office/word/2010/wordprocessingCanvas" xmlns:cx="http://schemas.microsoft.com/office/drawing/2014/chartex" xmlns:cx1="http://schemas.microsoft.com/office/drawing/2015/9/8/chartex" xmlns:mc="http://schemas.openxmlformats.org/markup-compatibility/2006" xmlns:o="urn:schemas-microsoft-com:office:office" xmlns:r="http://schemas.openxmlformats.org/officeDocument/2006/relationships" xmlns:m="http://schemas.openxmlformats.org/officeDocument/2006/math" xmlns:v="urn:schemas-microsoft-com:vml" xmlns:wp14="http://schemas.microsoft.com/office/word/2010/wordprocessingDrawing" xmlns:wp="http://schemas.openxmlformats.org/drawingml/2006/wordprocessingDrawing" xmlns:w10="urn:schemas-microsoft-com:office:word" xmlns:w="http://schemas.openxmlformats.org/wordprocessingml/2006/main" xmlns:w14="http://schemas.microsoft.com/office/word/2010/wordml" xmlns:w15="http://schemas.microsoft.com/office/word/2012/wordml" xmlns:w16se="http://schemas.microsoft.com/office/word/2015/wordml/symex" xmlns:wpg="http://schemas.microsoft.com/office/word/2010/wordprocessingGroup" xmlns:wpi="http://schemas.microsoft.com/office/word/2010/wordprocessingInk" xmlns:wne="http://schemas.microsoft.com/office/word/2006/wordml" xmlns:wps="http://schemas.microsoft.com/office/word/2010/wordprocessingShape" mc:Ignorable="w14 w15 w16se wp14">
+<w:footnotes xmlns:wpc="http://schemas.microsoft.com/office/word/2010/wordprocessingCanvas" xmlns:cx="http://schemas.microsoft.com/office/drawing/2014/chartex" xmlns:cx1="http://schemas.microsoft.com/office/drawing/2015/9/8/chartex" xmlns:cx2="http://schemas.microsoft.com/office/drawing/2015/10/21/chartex" xmlns:cx3="http://schemas.microsoft.com/office/drawing/2016/5/9/chartex" xmlns:cx4="http://schemas.microsoft.com/office/drawing/2016/5/10/chartex" xmlns:cx5="http://schemas.microsoft.com/office/drawing/2016/5/11/chartex" xmlns:cx6="http://schemas.microsoft.com/office/drawing/2016/5/12/chartex" xmlns:cx7="http://schemas.microsoft.com/office/drawing/2016/5/13/chartex" xmlns:cx8="http://schemas.microsoft.com/office/drawing/2016/5/14/chartex" xmlns:mc="http://schemas.openxmlformats.org/markup-compatibility/2006" xmlns:aink="http://schemas.microsoft.com/office/drawing/2016/ink" xmlns:am3d="http://schemas.microsoft.com/office/drawing/2017/model3d" xmlns:o="urn:schemas-microsoft-com:office:office" xmlns:r="http://schemas.openxmlformats.org/officeDocument/2006/relationships" xmlns:m="http://schemas.openxmlformats.org/officeDocument/2006/math" xmlns:v="urn:schemas-microsoft-com:vml" xmlns:wp14="http://schemas.microsoft.com/office/word/2010/wordprocessingDrawing" xmlns:wp="http://schemas.openxmlformats.org/drawingml/2006/wordprocessingDrawing" xmlns:w10="urn:schemas-microsoft-com:office:word" xmlns:w="http://schemas.openxmlformats.org/wordprocessingml/2006/main" xmlns:w14="http://schemas.microsoft.com/office/word/2010/wordml" xmlns:w15="http://schemas.microsoft.com/office/word/2012/wordml" xmlns:w16cid="http://schemas.microsoft.com/office/word/2016/wordml/cid" xmlns:w16se="http://schemas.microsoft.com/office/word/2015/wordml/symex" xmlns:wpg="http://schemas.microsoft.com/office/word/2010/wordprocessingGroup" xmlns:wpi="http://schemas.microsoft.com/office/word/2010/wordprocessingInk" xmlns:wne="http://schemas.microsoft.com/office/word/2006/wordml" xmlns:wps="http://schemas.microsoft.com/office/word/2010/wordprocessingShape" mc:Ignorable="w14 w15 w16se w16cid wp14">
   <w:footnote w:type="separator" w:id="-1">
     <w:p>
       <w:pPr>
@@ -8594,7 +9022,7 @@
 </file>
 
 <file path=word/styles.xml><?xml version="1.0" encoding="utf-8"?>
-<w:styles xmlns:mc="http://schemas.openxmlformats.org/markup-compatibility/2006" xmlns:r="http://schemas.openxmlformats.org/officeDocument/2006/relationships" xmlns:w="http://schemas.openxmlformats.org/wordprocessingml/2006/main" xmlns:w14="http://schemas.microsoft.com/office/word/2010/wordml" xmlns:w15="http://schemas.microsoft.com/office/word/2012/wordml" xmlns:w16se="http://schemas.microsoft.com/office/word/2015/wordml/symex" mc:Ignorable="w14 w15 w16se">
+<w:styles xmlns:mc="http://schemas.openxmlformats.org/markup-compatibility/2006" xmlns:r="http://schemas.openxmlformats.org/officeDocument/2006/relationships" xmlns:w="http://schemas.openxmlformats.org/wordprocessingml/2006/main" xmlns:w14="http://schemas.microsoft.com/office/word/2010/wordml" xmlns:w15="http://schemas.microsoft.com/office/word/2012/wordml" xmlns:w16cid="http://schemas.microsoft.com/office/word/2016/wordml/cid" xmlns:w16se="http://schemas.microsoft.com/office/word/2015/wordml/symex" mc:Ignorable="w14 w15 w16se w16cid">
   <w:docDefaults>
     <w:rPrDefault>
       <w:rPr>
@@ -8606,7 +9034,7 @@
     </w:rPrDefault>
     <w:pPrDefault/>
   </w:docDefaults>
-  <w:latentStyles w:defLockedState="0" w:defUIPriority="99" w:defSemiHidden="0" w:defUnhideWhenUsed="0" w:defQFormat="0" w:count="371">
+  <w:latentStyles w:defLockedState="0" w:defUIPriority="99" w:defSemiHidden="0" w:defUnhideWhenUsed="0" w:defQFormat="0" w:count="375">
     <w:lsdException w:name="Normal" w:uiPriority="0" w:qFormat="1"/>
     <w:lsdException w:name="heading 1" w:uiPriority="9" w:qFormat="1"/>
     <w:lsdException w:name="heading 2" w:semiHidden="1" w:uiPriority="9" w:unhideWhenUsed="1" w:qFormat="1"/>
@@ -8712,7 +9140,6 @@
     <w:lsdException w:name="HTML Sample" w:semiHidden="1" w:unhideWhenUsed="1"/>
     <w:lsdException w:name="HTML Typewriter" w:semiHidden="1" w:unhideWhenUsed="1"/>
     <w:lsdException w:name="HTML Variable" w:semiHidden="1" w:unhideWhenUsed="1"/>
-    <w:lsdException w:name="Normal Table" w:semiHidden="1" w:unhideWhenUsed="1"/>
     <w:lsdException w:name="annotation subject" w:semiHidden="1" w:unhideWhenUsed="1"/>
     <w:lsdException w:name="No List" w:semiHidden="1" w:unhideWhenUsed="1"/>
     <w:lsdException w:name="Outline List 1" w:semiHidden="1" w:unhideWhenUsed="1"/>
@@ -8756,10 +9183,8 @@
     <w:lsdException w:name="Table Elegant" w:semiHidden="1" w:unhideWhenUsed="1"/>
     <w:lsdException w:name="Table Professional" w:semiHidden="1" w:unhideWhenUsed="1"/>
     <w:lsdException w:name="Table Subtle 1" w:semiHidden="1" w:unhideWhenUsed="1"/>
-    <w:lsdException w:name="Table Subtle 2" w:semiHidden="1" w:unhideWhenUsed="1"/>
     <w:lsdException w:name="Table Web 1" w:semiHidden="1" w:unhideWhenUsed="1"/>
     <w:lsdException w:name="Table Web 2" w:semiHidden="1" w:unhideWhenUsed="1"/>
-    <w:lsdException w:name="Table Web 3" w:semiHidden="1" w:unhideWhenUsed="1"/>
     <w:lsdException w:name="Balloon Text" w:semiHidden="1" w:unhideWhenUsed="1"/>
     <w:lsdException w:name="Table Grid" w:uiPriority="39"/>
     <w:lsdException w:name="Table Theme" w:semiHidden="1" w:unhideWhenUsed="1"/>
@@ -8978,6 +9403,10 @@
     <w:lsdException w:name="List Table 5 Dark Accent 6" w:uiPriority="50"/>
     <w:lsdException w:name="List Table 6 Colorful Accent 6" w:uiPriority="51"/>
     <w:lsdException w:name="List Table 7 Colorful Accent 6" w:uiPriority="52"/>
+    <w:lsdException w:name="Mention" w:semiHidden="1" w:unhideWhenUsed="1"/>
+    <w:lsdException w:name="Smart Hyperlink" w:semiHidden="1" w:unhideWhenUsed="1"/>
+    <w:lsdException w:name="Hashtag" w:semiHidden="1" w:unhideWhenUsed="1"/>
+    <w:lsdException w:name="Unresolved Mention" w:semiHidden="1" w:unhideWhenUsed="1"/>
   </w:latentStyles>
   <w:style w:type="paragraph" w:default="1" w:styleId="Normal">
     <w:name w:val="Normal"/>
@@ -9569,7 +9998,7 @@
 </file>
 
 <file path=customXml/itemProps1.xml><?xml version="1.0" encoding="utf-8"?>
-<ds:datastoreItem xmlns:ds="http://schemas.openxmlformats.org/officeDocument/2006/customXml" ds:itemID="{DDEC0B2B-415B-4FA3-B663-67E44F571B5B}">
+<ds:datastoreItem xmlns:ds="http://schemas.openxmlformats.org/officeDocument/2006/customXml" ds:itemID="{268C8DC9-E28B-42B3-B8EF-F29C3D177B7E}">
   <ds:schemaRefs>
     <ds:schemaRef ds:uri="http://schemas.openxmlformats.org/officeDocument/2006/bibliography"/>
   </ds:schemaRefs>

</xml_diff>